<commit_message>
tipo movimientos y baja
</commit_message>
<xml_diff>
--- a/Documentacion/DocumentacionProyecto/Requerimientos/RF_DevolucionSubvencionesDocentes_v4.docx
+++ b/Documentacion/DocumentacionProyecto/Requerimientos/RF_DevolucionSubvencionesDocentes_v4.docx
@@ -6,7 +6,6 @@
     <w:p>
       <w:pPr>
         <w:pStyle w:val="Ttulo10"/>
-        <w:ind w:left="720" w:hanging="720"/>
         <w:rPr>
           <w:rFonts w:ascii="Alfabet ExtraBold" w:hAnsi="Alfabet ExtraBold" w:cs="Calibri"/>
           <w:color w:val="83CFC6"/>
@@ -6464,6 +6463,7 @@
           <w:rStyle w:val="Textoennegrita"/>
           <w:sz w:val="20"/>
         </w:rPr>
+        <w:lastRenderedPageBreak/>
         <w:t>Autenticación</w:t>
       </w:r>
       <w:r>
@@ -6495,7 +6495,6 @@
           <w:rStyle w:val="Textoennegrita"/>
           <w:sz w:val="20"/>
         </w:rPr>
-        <w:lastRenderedPageBreak/>
         <w:t>Gestión de Usuarios y Roles</w:t>
       </w:r>
       <w:r>
@@ -7278,17 +7277,14 @@
           <w:i/>
           <w:u w:val="single"/>
         </w:rPr>
+        <w:lastRenderedPageBreak/>
         <w:t>Módulo Cabecera:</w:t>
       </w:r>
     </w:p>
     <w:p/>
     <w:p>
       <w:r>
-        <w:t xml:space="preserve">Se definirá una Cabecera que actuará como el punto de inicio de todo el proceso de liquidación y devoluciones.  Además de los datos propios de la liquidación (Mes/Año) se incluirán datos más específicos tales como usuario </w:t>
-      </w:r>
-      <w:r>
-        <w:lastRenderedPageBreak/>
-        <w:t>que la genera, fecha de inicio y fin de liquidación, estado de liquidación, etc. A continuación se define la estructura de la tabla:</w:t>
+        <w:t>Se definirá una Cabecera que actuará como el punto de inicio de todo el proceso de liquidación y devoluciones.  Además de los datos propios de la liquidación (Mes/Año) se incluirán datos más específicos tales como usuario que la genera, fecha de inicio y fin de liquidación, estado de liquidación, etc. A continuación se define la estructura de la tabla:</w:t>
       </w:r>
     </w:p>
     <w:p/>
@@ -7342,7 +7338,7 @@
         <w:tblLook w:val="04A0" w:firstRow="1" w:lastRow="0" w:firstColumn="1" w:lastColumn="0" w:noHBand="0" w:noVBand="1"/>
       </w:tblPr>
       <w:tblGrid>
-        <w:gridCol w:w="2907"/>
+        <w:gridCol w:w="3068"/>
         <w:gridCol w:w="5664"/>
       </w:tblGrid>
       <w:tr>
@@ -10007,7 +10003,6 @@
               <w:rPr>
                 <w:sz w:val="22"/>
               </w:rPr>
-              <w:lastRenderedPageBreak/>
               <w:t>Nombre Campo</w:t>
             </w:r>
           </w:p>
@@ -10638,6 +10633,7 @@
         <w:rPr>
           <w:sz w:val="20"/>
         </w:rPr>
+        <w:lastRenderedPageBreak/>
         <w:t>Genera Planilla Inasistencias para Establecimientos? (combo SI / NO)</w:t>
       </w:r>
     </w:p>
@@ -10764,7 +10760,6 @@
         <w:rPr>
           <w:sz w:val="20"/>
         </w:rPr>
-        <w:lastRenderedPageBreak/>
         <w:t>Cant</w:t>
       </w:r>
       <w:r>
@@ -11266,6 +11261,7 @@
         <w:rPr>
           <w:sz w:val="20"/>
         </w:rPr>
+        <w:lastRenderedPageBreak/>
         <w:t xml:space="preserve">Para cada uno de los Establecimientos vigentes genera una cabecera en MEC_InasistenciasCabecera, </w:t>
       </w:r>
       <w:r>
@@ -11392,7 +11388,6 @@
         <w:rPr>
           <w:sz w:val="20"/>
         </w:rPr>
-        <w:lastRenderedPageBreak/>
         <w:t>FechaApertura = today</w:t>
       </w:r>
     </w:p>
@@ -11880,6 +11875,7 @@
           </w:tcPr>
           <w:p>
             <w:r>
+              <w:lastRenderedPageBreak/>
               <w:t>Id</w:t>
             </w:r>
             <w:r>
@@ -12242,7 +12238,6 @@
           </w:tcPr>
           <w:p>
             <w:r>
-              <w:lastRenderedPageBreak/>
               <w:t>Moneda</w:t>
             </w:r>
           </w:p>
@@ -12977,6 +12972,7 @@
         <w:rPr>
           <w:sz w:val="20"/>
         </w:rPr>
+        <w:lastRenderedPageBreak/>
         <w:t>Borra todos los registros que existan en la tabla TMPErroresEstablecimientos para la Cabecera seleccionada</w:t>
       </w:r>
     </w:p>
@@ -13113,7 +13109,6 @@
           <w:sz w:val="20"/>
           <w:szCs w:val="20"/>
         </w:rPr>
-        <w:lastRenderedPageBreak/>
         <w:t>Importa todos los registros a la tabla Mecanizadas definida anteriormente, con el idCabecera seleccionado</w:t>
       </w:r>
       <w:r>
@@ -13971,6 +13966,7 @@
           <w:sz w:val="20"/>
           <w:szCs w:val="20"/>
         </w:rPr>
+        <w:lastRenderedPageBreak/>
         <w:t xml:space="preserve">Insertar un registro en </w:t>
       </w:r>
       <w:r>
@@ -14193,7 +14189,6 @@
     <w:p/>
     <w:p>
       <w:r>
-        <w:lastRenderedPageBreak/>
         <w:t xml:space="preserve">En esta pantalla, el usuario seleccionará la Cabecera: el sistema mostrará en el combo desplegable sólo las cabeceras que se encuentren en estado </w:t>
       </w:r>
       <w:r>
@@ -14649,6 +14644,7 @@
         <w:shd w:val="clear" w:color="auto" w:fill="DBE5F1" w:themeFill="accent1" w:themeFillTint="33"/>
       </w:pPr>
       <w:r>
+        <w:lastRenderedPageBreak/>
         <w:t xml:space="preserve">Tabla: </w:t>
       </w:r>
       <w:r>
@@ -15092,7 +15088,6 @@
           </w:tcPr>
           <w:p>
             <w:r>
-              <w:lastRenderedPageBreak/>
               <w:t>IdCabecera</w:t>
             </w:r>
           </w:p>
@@ -15788,6 +15783,7 @@
                 <w:b w:val="0"/>
                 <w:bCs w:val="0"/>
               </w:rPr>
+              <w:lastRenderedPageBreak/>
               <w:t>CantHorasCS</w:t>
             </w:r>
           </w:p>
@@ -16236,7 +16232,6 @@
     <w:p/>
     <w:p>
       <w:r>
-        <w:lastRenderedPageBreak/>
         <w:t>El usuario presionará el botón “Procesar Archivo Importado”, y el sistema comenzará a realizar el siguiente proceso</w:t>
       </w:r>
       <w:r>
@@ -16449,6 +16444,7 @@
           <w:sz w:val="20"/>
           <w:szCs w:val="20"/>
         </w:rPr>
+        <w:lastRenderedPageBreak/>
         <w:t>Validación de columna NroEstab: para este campo se deberán realizar varias validaciones</w:t>
       </w:r>
     </w:p>
@@ -16809,7 +16805,6 @@
           <w:sz w:val="20"/>
           <w:szCs w:val="20"/>
         </w:rPr>
-        <w:lastRenderedPageBreak/>
         <w:t xml:space="preserve">Todos los Códigos de Conceptos que no existan deberán ser insertados en la tabla </w:t>
       </w:r>
       <w:r>
@@ -17146,6 +17141,7 @@
           <w:sz w:val="20"/>
           <w:szCs w:val="20"/>
         </w:rPr>
+        <w:lastRenderedPageBreak/>
         <w:t>En el caso que haya uno o más códigos de TipoOrganizacion que NO existan:</w:t>
       </w:r>
     </w:p>
@@ -17576,7 +17572,6 @@
           <w:sz w:val="20"/>
           <w:szCs w:val="20"/>
         </w:rPr>
-        <w:lastRenderedPageBreak/>
         <w:t>L</w:t>
       </w:r>
       <w:r>
@@ -17652,6 +17647,7 @@
           <w:szCs w:val="20"/>
           <w:lang w:val="es-AR" w:eastAsia="es-AR"/>
         </w:rPr>
+        <w:lastRenderedPageBreak/>
         <w:drawing>
           <wp:inline distT="0" distB="0" distL="0" distR="0" wp14:anchorId="474E2528" wp14:editId="557DD57A">
             <wp:extent cx="6155690" cy="4867725"/>
@@ -17953,7 +17949,6 @@
           <w:sz w:val="20"/>
           <w:szCs w:val="20"/>
         </w:rPr>
-        <w:lastRenderedPageBreak/>
         <w:t xml:space="preserve">Debe existir dicho documento en la tabla </w:t>
       </w:r>
       <w:r>
@@ -18040,6 +18035,7 @@
           <w:sz w:val="20"/>
           <w:szCs w:val="20"/>
         </w:rPr>
+        <w:lastRenderedPageBreak/>
         <w:t>Setea el campo idTMPMEcanizada con el id del registro que estoy recorriendo en MEC_TMPMEcanizadas</w:t>
       </w:r>
     </w:p>
@@ -18564,7 +18560,6 @@
                 <w:sz w:val="20"/>
                 <w:szCs w:val="20"/>
               </w:rPr>
-              <w:lastRenderedPageBreak/>
               <w:t xml:space="preserve">            </w:t>
             </w:r>
             <w:r>
@@ -18669,6 +18664,7 @@
               <w:shd w:val="clear" w:color="auto" w:fill="D6E3BC" w:themeFill="accent3" w:themeFillTint="66"/>
             </w:pPr>
             <w:r>
+              <w:lastRenderedPageBreak/>
               <w:t xml:space="preserve">            3.1.3. </w:t>
             </w:r>
             <w:r>
@@ -19774,6 +19770,7 @@
           <w:sz w:val="20"/>
           <w:szCs w:val="20"/>
         </w:rPr>
+        <w:lastRenderedPageBreak/>
         <w:t>Fecha</w:t>
       </w:r>
       <w:r>
@@ -19856,7 +19853,6 @@
         <w:rPr>
           <w:sz w:val="20"/>
         </w:rPr>
-        <w:lastRenderedPageBreak/>
         <w:t>Recorrer todos los registros de la tabla MEC_InasistenciasCabecera para el idCabecera en cuestión y setear el campo Estado = “H” (Habilitado para la carga)</w:t>
       </w:r>
     </w:p>
@@ -20716,14 +20712,7 @@
         <w:rPr>
           <w:sz w:val="20"/>
         </w:rPr>
-        <w:t xml:space="preserve">Al seleccionar una cabecera, carga una grilla que agrupará los registros de la tabla MEC_Mecanizadas, por la Cabecera seleccionada y Establecimiento, y hará un count de la cantidad de registros con el campo </w:t>
-      </w:r>
-      <w:r>
-        <w:rPr>
-          <w:sz w:val="20"/>
-        </w:rPr>
-        <w:lastRenderedPageBreak/>
-        <w:t>Consolidado = S y Consolidado = N, habilitando el botón de Acciones sólo cuando la cantidad de Consolidado = N es mayor a 0:</w:t>
+        <w:t>Al seleccionar una cabecera, carga una grilla que agrupará los registros de la tabla MEC_Mecanizadas, por la Cabecera seleccionada y Establecimiento, y hará un count de la cantidad de registros con el campo Consolidado = S y Consolidado = N, habilitando el botón de Acciones sólo cuando la cantidad de Consolidado = N es mayor a 0:</w:t>
       </w:r>
     </w:p>
     <w:p>
@@ -20908,6 +20897,7 @@
         <w:rPr>
           <w:sz w:val="20"/>
         </w:rPr>
+        <w:lastRenderedPageBreak/>
         <w:t>Mecanizada</w:t>
       </w:r>
     </w:p>
@@ -20964,7 +20954,6 @@
           <w:sz w:val="20"/>
           <w:u w:val="single"/>
         </w:rPr>
-        <w:lastRenderedPageBreak/>
         <w:t>Sección Mecanizada</w:t>
       </w:r>
       <w:r>
@@ -21981,7 +21970,6 @@
         <w:rPr>
           <w:sz w:val="20"/>
         </w:rPr>
-        <w:lastRenderedPageBreak/>
         <w:t>Alta en MEC_Mecanizadas</w:t>
       </w:r>
       <w:r>
@@ -22332,7 +22320,14 @@
         <w:rPr>
           <w:sz w:val="20"/>
         </w:rPr>
-        <w:t>”, que le permitirá al usuario corregir o agregar datos del suplente. Al hacer clic en este botón, con el idPOF de la Mecanizada, abrirá una popup con los datos del Docente, un combo de a quien suple, y las Fechas de suplencia. En el combo Suple A, mostrar DNI-Secuencia de la POF de ese establecimiento. Si no apareciera en el combo es porque no está cargado en la POF y el usuario tendrá que salir de esta popup, e ir a hacer el Alta de un registro en la POF de forma manual.</w:t>
+        <w:t xml:space="preserve">”, que le permitirá al usuario corregir o agregar datos del suplente. Al hacer clic en este botón, con el idPOF de la Mecanizada, abrirá una popup con los datos del Docente, un combo de a quien suple, y las Fechas de suplencia. En el combo Suple A, mostrar DNI-Secuencia de la POF de ese establecimiento. Si no apareciera </w:t>
+      </w:r>
+      <w:r>
+        <w:rPr>
+          <w:sz w:val="20"/>
+        </w:rPr>
+        <w:lastRenderedPageBreak/>
+        <w:t>en el combo es porque no está cargado en la POF y el usuario tendrá que salir de esta popup, e ir a hacer el Alta de un registro en la POF de forma manual.</w:t>
       </w:r>
     </w:p>
     <w:p>
@@ -22350,7 +22345,6 @@
         <w:rPr>
           <w:sz w:val="20"/>
         </w:rPr>
-        <w:lastRenderedPageBreak/>
         <w:t>Al presionar el botón “Aceptar” de la popup, deberá actualizar en la tabla MEC_POF</w:t>
       </w:r>
       <w:r>
@@ -24144,6 +24138,7 @@
           </w:tcPr>
           <w:p>
             <w:r>
+              <w:lastRenderedPageBreak/>
               <w:t>IdInasistencia</w:t>
             </w:r>
             <w:r>
@@ -24205,7 +24200,6 @@
           </w:tcPr>
           <w:p>
             <w:r>
-              <w:lastRenderedPageBreak/>
               <w:t>MotivoRechazo</w:t>
             </w:r>
           </w:p>
@@ -24865,6 +24859,7 @@
     </w:p>
     <w:p>
       <w:r>
+        <w:lastRenderedPageBreak/>
         <w:t>(Los campos Horas y Minutos se habilitan sólo si el docente en la POF tiene seteado el  campo TipoCargo e</w:t>
       </w:r>
       <w:r>
@@ -25329,6 +25324,7 @@
     <w:p/>
     <w:p>
       <w:r>
+        <w:lastRenderedPageBreak/>
         <w:t>Al presionar el botón “Imprimir” se generará un pdf con el mismo formato de las planillas de Inasistencia enviadas.</w:t>
       </w:r>
     </w:p>
@@ -26536,6 +26532,7 @@
     <w:p/>
     <w:p>
       <w:r>
+        <w:lastRenderedPageBreak/>
         <w:t>Al hacer clic en el botón “Ver Detalle”, se desplegará la información de la tabla MEC_</w:t>
       </w:r>
       <w:r>
@@ -26558,7 +26555,6 @@
           <w:noProof/>
           <w:lang w:val="es-AR" w:eastAsia="es-AR"/>
         </w:rPr>
-        <w:lastRenderedPageBreak/>
         <w:drawing>
           <wp:inline distT="0" distB="0" distL="0" distR="0" wp14:anchorId="7C0B92B3" wp14:editId="5620007B">
             <wp:extent cx="6479540" cy="6005195"/>
@@ -26651,6 +26647,7 @@
         <w:shd w:val="clear" w:color="auto" w:fill="DBE5F1" w:themeFill="accent1" w:themeFillTint="33"/>
       </w:pPr>
       <w:r>
+        <w:lastRenderedPageBreak/>
         <w:t xml:space="preserve">Tabla: </w:t>
       </w:r>
       <w:r>
@@ -26688,7 +26685,6 @@
               <w:rPr>
                 <w:sz w:val="22"/>
               </w:rPr>
-              <w:lastRenderedPageBreak/>
               <w:t>Nombre Campo</w:t>
             </w:r>
           </w:p>
@@ -27482,6 +27478,7 @@
           </w:tcPr>
           <w:p>
             <w:r>
+              <w:lastRenderedPageBreak/>
               <w:t>Id</w:t>
             </w:r>
             <w:r>
@@ -27587,7 +27584,6 @@
           </w:tcPr>
           <w:p>
             <w:r>
-              <w:lastRenderedPageBreak/>
               <w:t>FechaHasta</w:t>
             </w:r>
           </w:p>
@@ -28862,15 +28858,14 @@
         <w:lastRenderedPageBreak/>
         <w:t>Gestión de Movimientos</w:t>
       </w:r>
-      <w:r>
+    </w:p>
+    <w:p>
+      <w:pPr>
         <w:rPr>
           <w:b/>
           <w:sz w:val="22"/>
         </w:rPr>
-        <w:tab/>
-      </w:r>
-      <w:bookmarkStart w:id="70" w:name="_GoBack"/>
-      <w:bookmarkEnd w:id="70"/>
+      </w:pPr>
     </w:p>
     <w:p>
       <w:pPr>
@@ -28879,6 +28874,13 @@
           <w:sz w:val="22"/>
         </w:rPr>
       </w:pPr>
+      <w:r>
+        <w:rPr>
+          <w:b/>
+          <w:sz w:val="22"/>
+        </w:rPr>
+        <w:t>Movimientos</w:t>
+      </w:r>
     </w:p>
     <w:p>
       <w:pPr>
@@ -29882,6 +29884,7 @@
     </w:p>
     <w:p>
       <w:r>
+        <w:lastRenderedPageBreak/>
         <w:t>Se agregará una opción de menú “Movimientos” y dentro una opción de submenú “Cabeceras Movimientos”.</w:t>
       </w:r>
     </w:p>
@@ -29932,7 +29935,6 @@
               <w:rPr>
                 <w:b/>
               </w:rPr>
-              <w:lastRenderedPageBreak/>
               <w:t>Movimientos</w:t>
             </w:r>
             <w:r>
@@ -30853,20 +30855,14 @@
         </w:rPr>
       </w:pPr>
       <w:r>
+        <w:lastRenderedPageBreak/>
         <w:t xml:space="preserve">Si en el combo se selecciona cualquier opción distinta de Alta, el sistema ocultará los campos </w:t>
       </w:r>
       <w:r>
         <w:rPr>
           <w:sz w:val="22"/>
         </w:rPr>
-        <w:t xml:space="preserve">Tipo Documento, Nro Documento, Apellido, Nombres y mostrará el combo desplegable “Docente”. Este combo muestra </w:t>
-      </w:r>
-      <w:r>
-        <w:rPr>
-          <w:sz w:val="22"/>
-        </w:rPr>
-        <w:lastRenderedPageBreak/>
-        <w:t>una lista formada por la concatenación de DNI – Secuencia – Apellido Nombre de todos aquellos docentes en la POF del Establecimiento de la cabecera.</w:t>
+        <w:t>Tipo Documento, Nro Documento, Apellido, Nombres y mostrará el combo desplegable “Docente”. Este combo muestra una lista formada por la concatenación de DNI – Secuencia – Apellido Nombre de todos aquellos docentes en la POF del Establecimiento de la cabecera.</w:t>
       </w:r>
     </w:p>
     <w:p>
@@ -31005,7 +31001,19 @@
         <w:spacing w:line="240" w:lineRule="auto"/>
       </w:pPr>
       <w:r>
-        <w:t xml:space="preserve">Combo Observaciones: muestra la lista de valores cargados en la tabla Tipos de Movimientos, filtrados de acuerdo al tipo movimiento (alta, baja, etc.). Una vez que se </w:t>
+        <w:t xml:space="preserve">Combo Observaciones: muestra la lista de valores cargados en la tabla </w:t>
+      </w:r>
+      <w:r>
+        <w:t>MEC_</w:t>
+      </w:r>
+      <w:r>
+        <w:t>TiposMovimientos</w:t>
+      </w:r>
+      <w:r>
+        <w:t xml:space="preserve"> (campo Leyenda)</w:t>
+      </w:r>
+      <w:r>
+        <w:t xml:space="preserve">, filtrados de acuerdo al tipo movimiento (alta, baja, etc.). Una vez que se </w:t>
       </w:r>
       <w:r>
         <w:t>selecciona un valor del comb</w:t>
@@ -31185,6 +31193,8 @@
         <w:shd w:val="clear" w:color="auto" w:fill="D6E3BC" w:themeFill="accent3" w:themeFillTint="66"/>
         <w:ind w:left="1440"/>
       </w:pPr>
+      <w:bookmarkStart w:id="70" w:name="_GoBack"/>
+      <w:bookmarkEnd w:id="70"/>
       <w:r>
         <w:t xml:space="preserve">                a. Incrementar AntiguedadAnios en 1</w:t>
       </w:r>
@@ -31312,6 +31322,7 @@
         <w:ind w:left="720"/>
       </w:pPr>
       <w:r>
+        <w:lastRenderedPageBreak/>
         <w:t xml:space="preserve">       </w:t>
       </w:r>
       <w:r>
@@ -31452,7 +31463,6 @@
           <w:sz w:val="20"/>
           <w:szCs w:val="20"/>
         </w:rPr>
-        <w:lastRenderedPageBreak/>
         <w:t>Antig</w:t>
       </w:r>
       <w:r>
@@ -31750,11 +31760,1553 @@
     <w:p/>
     <w:p>
       <w:pPr>
+        <w:rPr>
+          <w:b/>
+          <w:sz w:val="22"/>
+        </w:rPr>
+      </w:pPr>
+      <w:r>
+        <w:rPr>
+          <w:b/>
+          <w:sz w:val="22"/>
+        </w:rPr>
+        <w:t>Bajas</w:t>
+      </w:r>
+    </w:p>
+    <w:p>
+      <w:pPr>
+        <w:rPr>
+          <w:b/>
+          <w:sz w:val="22"/>
+        </w:rPr>
+      </w:pPr>
+    </w:p>
+    <w:p>
+      <w:pPr>
+        <w:pBdr>
+          <w:top w:val="single" w:sz="4" w:space="1" w:color="D9D9D9" w:themeColor="background1" w:themeShade="D9"/>
+          <w:left w:val="single" w:sz="4" w:space="4" w:color="D9D9D9" w:themeColor="background1" w:themeShade="D9"/>
+          <w:bottom w:val="single" w:sz="4" w:space="1" w:color="D9D9D9" w:themeColor="background1" w:themeShade="D9"/>
+          <w:right w:val="single" w:sz="4" w:space="4" w:color="D9D9D9" w:themeColor="background1" w:themeShade="D9"/>
+        </w:pBdr>
+        <w:shd w:val="clear" w:color="auto" w:fill="DBE5F1" w:themeFill="accent1" w:themeFillTint="33"/>
+      </w:pPr>
+      <w:r>
+        <w:t xml:space="preserve">Tabla: </w:t>
+      </w:r>
+      <w:r>
+        <w:t>MEC_MovimientosBajas</w:t>
+      </w:r>
+    </w:p>
+    <w:p/>
+    <w:p/>
+    <w:tbl>
+      <w:tblPr>
+        <w:tblStyle w:val="Tabladecuadrcula4-nfasis11"/>
+        <w:tblW w:w="0" w:type="auto"/>
+        <w:tblLook w:val="04A0" w:firstRow="1" w:lastRow="0" w:firstColumn="1" w:lastColumn="0" w:noHBand="0" w:noVBand="1"/>
+      </w:tblPr>
+      <w:tblGrid>
+        <w:gridCol w:w="2830"/>
+        <w:gridCol w:w="5664"/>
+      </w:tblGrid>
+      <w:tr>
+        <w:trPr>
+          <w:cnfStyle w:val="100000000000" w:firstRow="1" w:lastRow="0" w:firstColumn="0" w:lastColumn="0" w:oddVBand="0" w:evenVBand="0" w:oddHBand="0" w:evenHBand="0" w:firstRowFirstColumn="0" w:firstRowLastColumn="0" w:lastRowFirstColumn="0" w:lastRowLastColumn="0"/>
+        </w:trPr>
+        <w:tc>
+          <w:tcPr>
+            <w:cnfStyle w:val="001000000000" w:firstRow="0" w:lastRow="0" w:firstColumn="1" w:lastColumn="0" w:oddVBand="0" w:evenVBand="0" w:oddHBand="0" w:evenHBand="0" w:firstRowFirstColumn="0" w:firstRowLastColumn="0" w:lastRowFirstColumn="0" w:lastRowLastColumn="0"/>
+            <w:tcW w:w="2830" w:type="dxa"/>
+          </w:tcPr>
+          <w:p>
+            <w:pPr>
+              <w:rPr>
+                <w:sz w:val="22"/>
+              </w:rPr>
+            </w:pPr>
+            <w:r>
+              <w:rPr>
+                <w:sz w:val="22"/>
+              </w:rPr>
+              <w:t>Nombre Campo</w:t>
+            </w:r>
+          </w:p>
+        </w:tc>
+        <w:tc>
+          <w:tcPr>
+            <w:tcW w:w="5664" w:type="dxa"/>
+          </w:tcPr>
+          <w:p>
+            <w:pPr>
+              <w:cnfStyle w:val="100000000000" w:firstRow="1" w:lastRow="0" w:firstColumn="0" w:lastColumn="0" w:oddVBand="0" w:evenVBand="0" w:oddHBand="0" w:evenHBand="0" w:firstRowFirstColumn="0" w:firstRowLastColumn="0" w:lastRowFirstColumn="0" w:lastRowLastColumn="0"/>
+              <w:rPr>
+                <w:sz w:val="22"/>
+              </w:rPr>
+            </w:pPr>
+            <w:r>
+              <w:rPr>
+                <w:sz w:val="22"/>
+              </w:rPr>
+              <w:t>Tipo</w:t>
+            </w:r>
+          </w:p>
+        </w:tc>
+      </w:tr>
+      <w:tr>
+        <w:trPr>
+          <w:cnfStyle w:val="000000100000" w:firstRow="0" w:lastRow="0" w:firstColumn="0" w:lastColumn="0" w:oddVBand="0" w:evenVBand="0" w:oddHBand="1" w:evenHBand="0" w:firstRowFirstColumn="0" w:firstRowLastColumn="0" w:lastRowFirstColumn="0" w:lastRowLastColumn="0"/>
+        </w:trPr>
+        <w:tc>
+          <w:tcPr>
+            <w:cnfStyle w:val="001000000000" w:firstRow="0" w:lastRow="0" w:firstColumn="1" w:lastColumn="0" w:oddVBand="0" w:evenVBand="0" w:oddHBand="0" w:evenHBand="0" w:firstRowFirstColumn="0" w:firstRowLastColumn="0" w:lastRowFirstColumn="0" w:lastRowLastColumn="0"/>
+            <w:tcW w:w="2830" w:type="dxa"/>
+          </w:tcPr>
+          <w:p>
+            <w:r>
+              <w:t>Id</w:t>
+            </w:r>
+            <w:r>
+              <w:t>MovimientoBaja</w:t>
+            </w:r>
+          </w:p>
+        </w:tc>
+        <w:tc>
+          <w:tcPr>
+            <w:tcW w:w="5664" w:type="dxa"/>
+          </w:tcPr>
+          <w:p>
+            <w:pPr>
+              <w:cnfStyle w:val="000000100000" w:firstRow="0" w:lastRow="0" w:firstColumn="0" w:lastColumn="0" w:oddVBand="0" w:evenVBand="0" w:oddHBand="1" w:evenHBand="0" w:firstRowFirstColumn="0" w:firstRowLastColumn="0" w:lastRowFirstColumn="0" w:lastRowLastColumn="0"/>
+            </w:pPr>
+            <w:r>
+              <w:t>Identity</w:t>
+            </w:r>
+          </w:p>
+        </w:tc>
+      </w:tr>
+      <w:tr>
+        <w:tc>
+          <w:tcPr>
+            <w:cnfStyle w:val="001000000000" w:firstRow="0" w:lastRow="0" w:firstColumn="1" w:lastColumn="0" w:oddVBand="0" w:evenVBand="0" w:oddHBand="0" w:evenHBand="0" w:firstRowFirstColumn="0" w:firstRowLastColumn="0" w:lastRowFirstColumn="0" w:lastRowLastColumn="0"/>
+            <w:tcW w:w="2830" w:type="dxa"/>
+          </w:tcPr>
+          <w:p>
+            <w:r>
+              <w:t>IdTipoEstablecimiento</w:t>
+            </w:r>
+            <w:r>
+              <w:t xml:space="preserve"> </w:t>
+            </w:r>
+          </w:p>
+        </w:tc>
+        <w:tc>
+          <w:tcPr>
+            <w:tcW w:w="5664" w:type="dxa"/>
+          </w:tcPr>
+          <w:p>
+            <w:pPr>
+              <w:cnfStyle w:val="000000000000" w:firstRow="0" w:lastRow="0" w:firstColumn="0" w:lastColumn="0" w:oddVBand="0" w:evenVBand="0" w:oddHBand="0" w:evenHBand="0" w:firstRowFirstColumn="0" w:firstRowLastColumn="0" w:lastRowFirstColumn="0" w:lastRowLastColumn="0"/>
+            </w:pPr>
+            <w:r>
+              <w:t>Id a la tabla MEC_TiposEstablecimientos (niveles)</w:t>
+            </w:r>
+          </w:p>
+        </w:tc>
+      </w:tr>
+      <w:tr>
+        <w:trPr>
+          <w:cnfStyle w:val="000000100000" w:firstRow="0" w:lastRow="0" w:firstColumn="0" w:lastColumn="0" w:oddVBand="0" w:evenVBand="0" w:oddHBand="1" w:evenHBand="0" w:firstRowFirstColumn="0" w:firstRowLastColumn="0" w:lastRowFirstColumn="0" w:lastRowLastColumn="0"/>
+        </w:trPr>
+        <w:tc>
+          <w:tcPr>
+            <w:cnfStyle w:val="001000000000" w:firstRow="0" w:lastRow="0" w:firstColumn="1" w:lastColumn="0" w:oddVBand="0" w:evenVBand="0" w:oddHBand="0" w:evenHBand="0" w:firstRowFirstColumn="0" w:firstRowLastColumn="0" w:lastRowFirstColumn="0" w:lastRowLastColumn="0"/>
+            <w:tcW w:w="2830" w:type="dxa"/>
+          </w:tcPr>
+          <w:p>
+            <w:r>
+              <w:t>Anio</w:t>
+            </w:r>
+          </w:p>
+        </w:tc>
+        <w:tc>
+          <w:tcPr>
+            <w:tcW w:w="5664" w:type="dxa"/>
+          </w:tcPr>
+          <w:p>
+            <w:pPr>
+              <w:cnfStyle w:val="000000100000" w:firstRow="0" w:lastRow="0" w:firstColumn="0" w:lastColumn="0" w:oddVBand="0" w:evenVBand="0" w:oddHBand="1" w:evenHBand="0" w:firstRowFirstColumn="0" w:firstRowLastColumn="0" w:lastRowFirstColumn="0" w:lastRowLastColumn="0"/>
+            </w:pPr>
+            <w:r>
+              <w:t>Char(4)</w:t>
+            </w:r>
+          </w:p>
+        </w:tc>
+      </w:tr>
+      <w:tr>
+        <w:tc>
+          <w:tcPr>
+            <w:cnfStyle w:val="001000000000" w:firstRow="0" w:lastRow="0" w:firstColumn="1" w:lastColumn="0" w:oddVBand="0" w:evenVBand="0" w:oddHBand="0" w:evenHBand="0" w:firstRowFirstColumn="0" w:firstRowLastColumn="0" w:lastRowFirstColumn="0" w:lastRowLastColumn="0"/>
+            <w:tcW w:w="2830" w:type="dxa"/>
+          </w:tcPr>
+          <w:p>
+            <w:r>
+              <w:t>IdEstablecimiento</w:t>
+            </w:r>
+          </w:p>
+        </w:tc>
+        <w:tc>
+          <w:tcPr>
+            <w:tcW w:w="5664" w:type="dxa"/>
+          </w:tcPr>
+          <w:p>
+            <w:pPr>
+              <w:cnfStyle w:val="000000000000" w:firstRow="0" w:lastRow="0" w:firstColumn="0" w:lastColumn="0" w:oddVBand="0" w:evenVBand="0" w:oddHBand="0" w:evenHBand="0" w:firstRowFirstColumn="0" w:firstRowLastColumn="0" w:lastRowFirstColumn="0" w:lastRowLastColumn="0"/>
+            </w:pPr>
+            <w:r>
+              <w:t>Id a la tabla MEC_Establecimientos</w:t>
+            </w:r>
+          </w:p>
+        </w:tc>
+      </w:tr>
+      <w:tr>
+        <w:trPr>
+          <w:cnfStyle w:val="000000100000" w:firstRow="0" w:lastRow="0" w:firstColumn="0" w:lastColumn="0" w:oddVBand="0" w:evenVBand="0" w:oddHBand="1" w:evenHBand="0" w:firstRowFirstColumn="0" w:firstRowLastColumn="0" w:lastRowFirstColumn="0" w:lastRowLastColumn="0"/>
+        </w:trPr>
+        <w:tc>
+          <w:tcPr>
+            <w:cnfStyle w:val="001000000000" w:firstRow="0" w:lastRow="0" w:firstColumn="1" w:lastColumn="0" w:oddVBand="0" w:evenVBand="0" w:oddHBand="0" w:evenHBand="0" w:firstRowFirstColumn="0" w:firstRowLastColumn="0" w:lastRowFirstColumn="0" w:lastRowLastColumn="0"/>
+            <w:tcW w:w="2830" w:type="dxa"/>
+          </w:tcPr>
+          <w:p>
+            <w:r>
+              <w:t>IdPOF</w:t>
+            </w:r>
+          </w:p>
+        </w:tc>
+        <w:tc>
+          <w:tcPr>
+            <w:tcW w:w="5664" w:type="dxa"/>
+          </w:tcPr>
+          <w:p>
+            <w:pPr>
+              <w:cnfStyle w:val="000000100000" w:firstRow="0" w:lastRow="0" w:firstColumn="0" w:lastColumn="0" w:oddVBand="0" w:evenVBand="0" w:oddHBand="1" w:evenHBand="0" w:firstRowFirstColumn="0" w:firstRowLastColumn="0" w:lastRowFirstColumn="0" w:lastRowLastColumn="0"/>
+            </w:pPr>
+            <w:r>
+              <w:t>Id a la tabla MEC_POF</w:t>
+            </w:r>
+          </w:p>
+        </w:tc>
+      </w:tr>
+      <w:tr>
+        <w:tc>
+          <w:tcPr>
+            <w:cnfStyle w:val="001000000000" w:firstRow="0" w:lastRow="0" w:firstColumn="1" w:lastColumn="0" w:oddVBand="0" w:evenVBand="0" w:oddHBand="0" w:evenHBand="0" w:firstRowFirstColumn="0" w:firstRowLastColumn="0" w:lastRowFirstColumn="0" w:lastRowLastColumn="0"/>
+            <w:tcW w:w="2830" w:type="dxa"/>
+          </w:tcPr>
+          <w:p>
+            <w:r>
+              <w:t>SuplenteDNI</w:t>
+            </w:r>
+          </w:p>
+        </w:tc>
+        <w:tc>
+          <w:tcPr>
+            <w:tcW w:w="5664" w:type="dxa"/>
+          </w:tcPr>
+          <w:p>
+            <w:pPr>
+              <w:cnfStyle w:val="000000000000" w:firstRow="0" w:lastRow="0" w:firstColumn="0" w:lastColumn="0" w:oddVBand="0" w:evenVBand="0" w:oddHBand="0" w:evenHBand="0" w:firstRowFirstColumn="0" w:firstRowLastColumn="0" w:lastRowFirstColumn="0" w:lastRowLastColumn="0"/>
+            </w:pPr>
+            <w:r>
+              <w:t>Char(8)</w:t>
+            </w:r>
+          </w:p>
+        </w:tc>
+      </w:tr>
+      <w:tr>
+        <w:trPr>
+          <w:cnfStyle w:val="000000100000" w:firstRow="0" w:lastRow="0" w:firstColumn="0" w:lastColumn="0" w:oddVBand="0" w:evenVBand="0" w:oddHBand="1" w:evenHBand="0" w:firstRowFirstColumn="0" w:firstRowLastColumn="0" w:lastRowFirstColumn="0" w:lastRowLastColumn="0"/>
+        </w:trPr>
+        <w:tc>
+          <w:tcPr>
+            <w:cnfStyle w:val="001000000000" w:firstRow="0" w:lastRow="0" w:firstColumn="1" w:lastColumn="0" w:oddVBand="0" w:evenVBand="0" w:oddHBand="0" w:evenHBand="0" w:firstRowFirstColumn="0" w:firstRowLastColumn="0" w:lastRowFirstColumn="0" w:lastRowLastColumn="0"/>
+            <w:tcW w:w="2830" w:type="dxa"/>
+          </w:tcPr>
+          <w:p>
+            <w:r>
+              <w:t>SuplenteApellido</w:t>
+            </w:r>
+          </w:p>
+        </w:tc>
+        <w:tc>
+          <w:tcPr>
+            <w:tcW w:w="5664" w:type="dxa"/>
+          </w:tcPr>
+          <w:p>
+            <w:pPr>
+              <w:cnfStyle w:val="000000100000" w:firstRow="0" w:lastRow="0" w:firstColumn="0" w:lastColumn="0" w:oddVBand="0" w:evenVBand="0" w:oddHBand="1" w:evenHBand="0" w:firstRowFirstColumn="0" w:firstRowLastColumn="0" w:lastRowFirstColumn="0" w:lastRowLastColumn="0"/>
+            </w:pPr>
+            <w:r>
+              <w:t>Varchar(100)</w:t>
+            </w:r>
+          </w:p>
+        </w:tc>
+      </w:tr>
+      <w:tr>
+        <w:tc>
+          <w:tcPr>
+            <w:cnfStyle w:val="001000000000" w:firstRow="0" w:lastRow="0" w:firstColumn="1" w:lastColumn="0" w:oddVBand="0" w:evenVBand="0" w:oddHBand="0" w:evenHBand="0" w:firstRowFirstColumn="0" w:firstRowLastColumn="0" w:lastRowFirstColumn="0" w:lastRowLastColumn="0"/>
+            <w:tcW w:w="2830" w:type="dxa"/>
+          </w:tcPr>
+          <w:p>
+            <w:r>
+              <w:t>SuplenteNombre</w:t>
+            </w:r>
+          </w:p>
+        </w:tc>
+        <w:tc>
+          <w:tcPr>
+            <w:tcW w:w="5664" w:type="dxa"/>
+          </w:tcPr>
+          <w:p>
+            <w:pPr>
+              <w:cnfStyle w:val="000000000000" w:firstRow="0" w:lastRow="0" w:firstColumn="0" w:lastColumn="0" w:oddVBand="0" w:evenVBand="0" w:oddHBand="0" w:evenHBand="0" w:firstRowFirstColumn="0" w:firstRowLastColumn="0" w:lastRowFirstColumn="0" w:lastRowLastColumn="0"/>
+            </w:pPr>
+            <w:r>
+              <w:t>Varchar(100)</w:t>
+            </w:r>
+          </w:p>
+        </w:tc>
+      </w:tr>
+      <w:tr>
+        <w:trPr>
+          <w:cnfStyle w:val="000000100000" w:firstRow="0" w:lastRow="0" w:firstColumn="0" w:lastColumn="0" w:oddVBand="0" w:evenVBand="0" w:oddHBand="1" w:evenHBand="0" w:firstRowFirstColumn="0" w:firstRowLastColumn="0" w:lastRowFirstColumn="0" w:lastRowLastColumn="0"/>
+        </w:trPr>
+        <w:tc>
+          <w:tcPr>
+            <w:cnfStyle w:val="001000000000" w:firstRow="0" w:lastRow="0" w:firstColumn="1" w:lastColumn="0" w:oddVBand="0" w:evenVBand="0" w:oddHBand="0" w:evenHBand="0" w:firstRowFirstColumn="0" w:firstRowLastColumn="0" w:lastRowFirstColumn="0" w:lastRowLastColumn="0"/>
+            <w:tcW w:w="2830" w:type="dxa"/>
+          </w:tcPr>
+          <w:p>
+            <w:r>
+              <w:t>FechaInicio</w:t>
+            </w:r>
+          </w:p>
+        </w:tc>
+        <w:tc>
+          <w:tcPr>
+            <w:tcW w:w="5664" w:type="dxa"/>
+          </w:tcPr>
+          <w:p>
+            <w:pPr>
+              <w:cnfStyle w:val="000000100000" w:firstRow="0" w:lastRow="0" w:firstColumn="0" w:lastColumn="0" w:oddVBand="0" w:evenVBand="0" w:oddHBand="1" w:evenHBand="0" w:firstRowFirstColumn="0" w:firstRowLastColumn="0" w:lastRowFirstColumn="0" w:lastRowLastColumn="0"/>
+            </w:pPr>
+            <w:r>
+              <w:t>DateTime</w:t>
+            </w:r>
+          </w:p>
+        </w:tc>
+      </w:tr>
+      <w:tr>
+        <w:tc>
+          <w:tcPr>
+            <w:cnfStyle w:val="001000000000" w:firstRow="0" w:lastRow="0" w:firstColumn="1" w:lastColumn="0" w:oddVBand="0" w:evenVBand="0" w:oddHBand="0" w:evenHBand="0" w:firstRowFirstColumn="0" w:firstRowLastColumn="0" w:lastRowFirstColumn="0" w:lastRowLastColumn="0"/>
+            <w:tcW w:w="2830" w:type="dxa"/>
+          </w:tcPr>
+          <w:p>
+            <w:r>
+              <w:t>FechaFin</w:t>
+            </w:r>
+          </w:p>
+        </w:tc>
+        <w:tc>
+          <w:tcPr>
+            <w:tcW w:w="5664" w:type="dxa"/>
+          </w:tcPr>
+          <w:p>
+            <w:pPr>
+              <w:cnfStyle w:val="000000000000" w:firstRow="0" w:lastRow="0" w:firstColumn="0" w:lastColumn="0" w:oddVBand="0" w:evenVBand="0" w:oddHBand="0" w:evenHBand="0" w:firstRowFirstColumn="0" w:firstRowLastColumn="0" w:lastRowFirstColumn="0" w:lastRowLastColumn="0"/>
+            </w:pPr>
+            <w:r>
+              <w:t>DateTime</w:t>
+            </w:r>
+          </w:p>
+        </w:tc>
+      </w:tr>
+      <w:tr>
+        <w:trPr>
+          <w:cnfStyle w:val="000000100000" w:firstRow="0" w:lastRow="0" w:firstColumn="0" w:lastColumn="0" w:oddVBand="0" w:evenVBand="0" w:oddHBand="1" w:evenHBand="0" w:firstRowFirstColumn="0" w:firstRowLastColumn="0" w:lastRowFirstColumn="0" w:lastRowLastColumn="0"/>
+        </w:trPr>
+        <w:tc>
+          <w:tcPr>
+            <w:cnfStyle w:val="001000000000" w:firstRow="0" w:lastRow="0" w:firstColumn="1" w:lastColumn="0" w:oddVBand="0" w:evenVBand="0" w:oddHBand="0" w:evenHBand="0" w:firstRowFirstColumn="0" w:firstRowLastColumn="0" w:lastRowFirstColumn="0" w:lastRowLastColumn="0"/>
+            <w:tcW w:w="2830" w:type="dxa"/>
+          </w:tcPr>
+          <w:p>
+            <w:r>
+              <w:t>CantHoras</w:t>
+            </w:r>
+          </w:p>
+        </w:tc>
+        <w:tc>
+          <w:tcPr>
+            <w:tcW w:w="5664" w:type="dxa"/>
+          </w:tcPr>
+          <w:p>
+            <w:pPr>
+              <w:cnfStyle w:val="000000100000" w:firstRow="0" w:lastRow="0" w:firstColumn="0" w:lastColumn="0" w:oddVBand="0" w:evenVBand="0" w:oddHBand="1" w:evenHBand="0" w:firstRowFirstColumn="0" w:firstRowLastColumn="0" w:lastRowFirstColumn="0" w:lastRowLastColumn="0"/>
+            </w:pPr>
+            <w:r>
+              <w:t>Entero</w:t>
+            </w:r>
+          </w:p>
+        </w:tc>
+      </w:tr>
+      <w:tr>
+        <w:tc>
+          <w:tcPr>
+            <w:cnfStyle w:val="001000000000" w:firstRow="0" w:lastRow="0" w:firstColumn="1" w:lastColumn="0" w:oddVBand="0" w:evenVBand="0" w:oddHBand="0" w:evenHBand="0" w:firstRowFirstColumn="0" w:firstRowLastColumn="0" w:lastRowFirstColumn="0" w:lastRowLastColumn="0"/>
+            <w:tcW w:w="2830" w:type="dxa"/>
+          </w:tcPr>
+          <w:p>
+            <w:r>
+              <w:t>IdMotivo</w:t>
+            </w:r>
+          </w:p>
+        </w:tc>
+        <w:tc>
+          <w:tcPr>
+            <w:tcW w:w="5664" w:type="dxa"/>
+          </w:tcPr>
+          <w:p>
+            <w:pPr>
+              <w:cnfStyle w:val="000000000000" w:firstRow="0" w:lastRow="0" w:firstColumn="0" w:lastColumn="0" w:oddVBand="0" w:evenVBand="0" w:oddHBand="0" w:evenHBand="0" w:firstRowFirstColumn="0" w:firstRowLastColumn="0" w:lastRowFirstColumn="0" w:lastRowLastColumn="0"/>
+            </w:pPr>
+            <w:r>
+              <w:t>Id a la tabla MEC_MotivosBajas</w:t>
+            </w:r>
+          </w:p>
+        </w:tc>
+      </w:tr>
+      <w:tr>
+        <w:trPr>
+          <w:cnfStyle w:val="000000100000" w:firstRow="0" w:lastRow="0" w:firstColumn="0" w:lastColumn="0" w:oddVBand="0" w:evenVBand="0" w:oddHBand="1" w:evenHBand="0" w:firstRowFirstColumn="0" w:firstRowLastColumn="0" w:lastRowFirstColumn="0" w:lastRowLastColumn="0"/>
+        </w:trPr>
+        <w:tc>
+          <w:tcPr>
+            <w:cnfStyle w:val="001000000000" w:firstRow="0" w:lastRow="0" w:firstColumn="1" w:lastColumn="0" w:oddVBand="0" w:evenVBand="0" w:oddHBand="0" w:evenHBand="0" w:firstRowFirstColumn="0" w:firstRowLastColumn="0" w:lastRowFirstColumn="0" w:lastRowLastColumn="0"/>
+            <w:tcW w:w="2830" w:type="dxa"/>
+          </w:tcPr>
+          <w:p>
+            <w:r>
+              <w:t>Estado</w:t>
+            </w:r>
+          </w:p>
+        </w:tc>
+        <w:tc>
+          <w:tcPr>
+            <w:tcW w:w="5664" w:type="dxa"/>
+          </w:tcPr>
+          <w:p>
+            <w:pPr>
+              <w:cnfStyle w:val="000000100000" w:firstRow="0" w:lastRow="0" w:firstColumn="0" w:lastColumn="0" w:oddVBand="0" w:evenVBand="0" w:oddHBand="1" w:evenHBand="0" w:firstRowFirstColumn="0" w:firstRowLastColumn="0" w:lastRowFirstColumn="0" w:lastRowLastColumn="0"/>
+            </w:pPr>
+            <w:r>
+              <w:t>Char(1) (P:PENDIENTE / H: HECHO)</w:t>
+            </w:r>
+          </w:p>
+        </w:tc>
+      </w:tr>
+      <w:tr>
+        <w:tc>
+          <w:tcPr>
+            <w:cnfStyle w:val="001000000000" w:firstRow="0" w:lastRow="0" w:firstColumn="1" w:lastColumn="0" w:oddVBand="0" w:evenVBand="0" w:oddHBand="0" w:evenHBand="0" w:firstRowFirstColumn="0" w:firstRowLastColumn="0" w:lastRowFirstColumn="0" w:lastRowLastColumn="0"/>
+            <w:tcW w:w="2830" w:type="dxa"/>
+          </w:tcPr>
+          <w:p>
+            <w:r>
+              <w:t xml:space="preserve">Ingreso </w:t>
+            </w:r>
+          </w:p>
+        </w:tc>
+        <w:tc>
+          <w:tcPr>
+            <w:tcW w:w="5664" w:type="dxa"/>
+          </w:tcPr>
+          <w:p>
+            <w:pPr>
+              <w:cnfStyle w:val="000000000000" w:firstRow="0" w:lastRow="0" w:firstColumn="0" w:lastColumn="0" w:oddVBand="0" w:evenVBand="0" w:oddHBand="0" w:evenHBand="0" w:firstRowFirstColumn="0" w:firstRowLastColumn="0" w:lastRowFirstColumn="0" w:lastRowLastColumn="0"/>
+            </w:pPr>
+            <w:r>
+              <w:t>Varchar(20) (Valores: ENERO / FEBRERO / MARZO / ABRIL / MAYO / JUNIO / JULIO / AGOSTO / SEPTIEMBRE / OCTUBRE / NOVIEMBRE / DICIEMBRE / SIN HABERES / null)</w:t>
+            </w:r>
+          </w:p>
+        </w:tc>
+      </w:tr>
+      <w:tr>
+        <w:trPr>
+          <w:cnfStyle w:val="000000100000" w:firstRow="0" w:lastRow="0" w:firstColumn="0" w:lastColumn="0" w:oddVBand="0" w:evenVBand="0" w:oddHBand="1" w:evenHBand="0" w:firstRowFirstColumn="0" w:firstRowLastColumn="0" w:lastRowFirstColumn="0" w:lastRowLastColumn="0"/>
+        </w:trPr>
+        <w:tc>
+          <w:tcPr>
+            <w:cnfStyle w:val="001000000000" w:firstRow="0" w:lastRow="0" w:firstColumn="1" w:lastColumn="0" w:oddVBand="0" w:evenVBand="0" w:oddHBand="0" w:evenHBand="0" w:firstRowFirstColumn="0" w:firstRowLastColumn="0" w:lastRowFirstColumn="0" w:lastRowLastColumn="0"/>
+            <w:tcW w:w="2830" w:type="dxa"/>
+          </w:tcPr>
+          <w:p>
+            <w:r>
+              <w:t>IngresoDescrip</w:t>
+            </w:r>
+            <w:r>
+              <w:t>cion</w:t>
+            </w:r>
+          </w:p>
+        </w:tc>
+        <w:tc>
+          <w:tcPr>
+            <w:tcW w:w="5664" w:type="dxa"/>
+          </w:tcPr>
+          <w:p>
+            <w:pPr>
+              <w:cnfStyle w:val="000000100000" w:firstRow="0" w:lastRow="0" w:firstColumn="0" w:lastColumn="0" w:oddVBand="0" w:evenVBand="0" w:oddHBand="1" w:evenHBand="0" w:firstRowFirstColumn="0" w:firstRowLastColumn="0" w:lastRowFirstColumn="0" w:lastRowLastColumn="0"/>
+            </w:pPr>
+            <w:r>
+              <w:t>Char(2) (null / NE)</w:t>
+            </w:r>
+          </w:p>
+        </w:tc>
+      </w:tr>
+      <w:tr>
+        <w:tc>
+          <w:tcPr>
+            <w:cnfStyle w:val="001000000000" w:firstRow="0" w:lastRow="0" w:firstColumn="1" w:lastColumn="0" w:oddVBand="0" w:evenVBand="0" w:oddHBand="0" w:evenHBand="0" w:firstRowFirstColumn="0" w:firstRowLastColumn="0" w:lastRowFirstColumn="0" w:lastRowLastColumn="0"/>
+            <w:tcW w:w="2830" w:type="dxa"/>
+          </w:tcPr>
+          <w:p>
+            <w:r>
+              <w:t>Observaciones</w:t>
+            </w:r>
+          </w:p>
+        </w:tc>
+        <w:tc>
+          <w:tcPr>
+            <w:tcW w:w="5664" w:type="dxa"/>
+          </w:tcPr>
+          <w:p>
+            <w:pPr>
+              <w:cnfStyle w:val="000000000000" w:firstRow="0" w:lastRow="0" w:firstColumn="0" w:lastColumn="0" w:oddVBand="0" w:evenVBand="0" w:oddHBand="0" w:evenHBand="0" w:firstRowFirstColumn="0" w:firstRowLastColumn="0" w:lastRowFirstColumn="0" w:lastRowLastColumn="0"/>
+            </w:pPr>
+            <w:r>
+              <w:t>Varchar(1000)</w:t>
+            </w:r>
+          </w:p>
+        </w:tc>
+      </w:tr>
+    </w:tbl>
+    <w:p/>
+    <w:p>
+      <w:pPr>
         <w:suppressAutoHyphens w:val="0"/>
       </w:pPr>
     </w:p>
     <w:p>
       <w:r>
+        <w:t>Se agregará dentro de la opción de menú “Movimientos”, una opción de submenú “Bajas”.</w:t>
+      </w:r>
+    </w:p>
+    <w:p>
+      <w:pPr>
+        <w:rPr>
+          <w:b/>
+          <w:sz w:val="22"/>
+          <w:szCs w:val="22"/>
+          <w:lang w:val="es-AR"/>
+        </w:rPr>
+      </w:pPr>
+    </w:p>
+    <w:tbl>
+      <w:tblPr>
+        <w:tblStyle w:val="Tablaconcuadrcula"/>
+        <w:tblW w:w="0" w:type="auto"/>
+        <w:tblBorders>
+          <w:top w:val="single" w:sz="12" w:space="0" w:color="4F81BD" w:themeColor="accent1"/>
+          <w:left w:val="single" w:sz="12" w:space="0" w:color="4F81BD" w:themeColor="accent1"/>
+          <w:bottom w:val="single" w:sz="12" w:space="0" w:color="4F81BD" w:themeColor="accent1"/>
+          <w:right w:val="single" w:sz="12" w:space="0" w:color="4F81BD" w:themeColor="accent1"/>
+          <w:insideH w:val="none" w:sz="0" w:space="0" w:color="auto"/>
+          <w:insideV w:val="none" w:sz="0" w:space="0" w:color="auto"/>
+        </w:tblBorders>
+        <w:tblLook w:val="04A0" w:firstRow="1" w:lastRow="0" w:firstColumn="1" w:lastColumn="0" w:noHBand="0" w:noVBand="1"/>
+      </w:tblPr>
+      <w:tblGrid>
+        <w:gridCol w:w="10174"/>
+      </w:tblGrid>
+      <w:tr>
+        <w:trPr>
+          <w:trHeight w:val="340"/>
+        </w:trPr>
+        <w:tc>
+          <w:tcPr>
+            <w:tcW w:w="10194" w:type="dxa"/>
+            <w:shd w:val="clear" w:color="auto" w:fill="DBE5F1" w:themeFill="accent1" w:themeFillTint="33"/>
+            <w:vAlign w:val="center"/>
+          </w:tcPr>
+          <w:p>
+            <w:pPr>
+              <w:rPr>
+                <w:b/>
+              </w:rPr>
+            </w:pPr>
+            <w:r>
+              <w:rPr>
+                <w:b/>
+              </w:rPr>
+              <w:t>Movimientos</w:t>
+            </w:r>
+            <w:r>
+              <w:rPr>
+                <w:b/>
+              </w:rPr>
+              <w:t xml:space="preserve"> </w:t>
+            </w:r>
+            <w:r>
+              <w:rPr>
+                <w:b/>
+              </w:rPr>
+              <w:sym w:font="Wingdings" w:char="F0E0"/>
+            </w:r>
+            <w:r>
+              <w:rPr>
+                <w:b/>
+              </w:rPr>
+              <w:t xml:space="preserve"> </w:t>
+            </w:r>
+            <w:r>
+              <w:rPr>
+                <w:b/>
+              </w:rPr>
+              <w:t>Bajas</w:t>
+            </w:r>
+          </w:p>
+        </w:tc>
+      </w:tr>
+    </w:tbl>
+    <w:p/>
+    <w:p/>
+    <w:p>
+      <w:r>
+        <w:t>Se mostrará una grilla con los datos de las bajas:</w:t>
+      </w:r>
+    </w:p>
+    <w:p/>
+    <w:p>
+      <w:pPr>
+        <w:pStyle w:val="Prrafodelista"/>
+        <w:numPr>
+          <w:ilvl w:val="0"/>
+          <w:numId w:val="50"/>
+        </w:numPr>
+        <w:spacing w:after="0"/>
+        <w:ind w:left="714" w:hanging="357"/>
+        <w:rPr>
+          <w:sz w:val="20"/>
+        </w:rPr>
+      </w:pPr>
+      <w:r>
+        <w:rPr>
+          <w:sz w:val="20"/>
+        </w:rPr>
+        <w:t>Nivel</w:t>
+      </w:r>
+    </w:p>
+    <w:p>
+      <w:pPr>
+        <w:pStyle w:val="Prrafodelista"/>
+        <w:numPr>
+          <w:ilvl w:val="0"/>
+          <w:numId w:val="50"/>
+        </w:numPr>
+        <w:spacing w:after="0"/>
+        <w:ind w:left="714" w:hanging="357"/>
+        <w:rPr>
+          <w:sz w:val="20"/>
+        </w:rPr>
+      </w:pPr>
+      <w:r>
+        <w:rPr>
+          <w:sz w:val="20"/>
+        </w:rPr>
+        <w:t xml:space="preserve">Año </w:t>
+      </w:r>
+    </w:p>
+    <w:p>
+      <w:pPr>
+        <w:pStyle w:val="Prrafodelista"/>
+        <w:numPr>
+          <w:ilvl w:val="0"/>
+          <w:numId w:val="50"/>
+        </w:numPr>
+        <w:spacing w:after="0"/>
+        <w:ind w:left="714" w:hanging="357"/>
+        <w:rPr>
+          <w:sz w:val="20"/>
+        </w:rPr>
+      </w:pPr>
+      <w:r>
+        <w:rPr>
+          <w:sz w:val="20"/>
+        </w:rPr>
+        <w:t>Establecimiento</w:t>
+      </w:r>
+    </w:p>
+    <w:p>
+      <w:pPr>
+        <w:pStyle w:val="Prrafodelista"/>
+        <w:numPr>
+          <w:ilvl w:val="0"/>
+          <w:numId w:val="50"/>
+        </w:numPr>
+        <w:spacing w:after="0"/>
+        <w:ind w:left="714" w:hanging="357"/>
+        <w:rPr>
+          <w:sz w:val="20"/>
+        </w:rPr>
+      </w:pPr>
+      <w:r>
+        <w:rPr>
+          <w:sz w:val="20"/>
+        </w:rPr>
+        <w:t>DNI</w:t>
+      </w:r>
+    </w:p>
+    <w:p>
+      <w:pPr>
+        <w:pStyle w:val="Prrafodelista"/>
+        <w:numPr>
+          <w:ilvl w:val="0"/>
+          <w:numId w:val="50"/>
+        </w:numPr>
+        <w:spacing w:after="0"/>
+        <w:ind w:left="714" w:hanging="357"/>
+        <w:rPr>
+          <w:sz w:val="20"/>
+        </w:rPr>
+      </w:pPr>
+      <w:r>
+        <w:rPr>
+          <w:sz w:val="20"/>
+        </w:rPr>
+        <w:t>Secuencia</w:t>
+      </w:r>
+    </w:p>
+    <w:p>
+      <w:pPr>
+        <w:pStyle w:val="Prrafodelista"/>
+        <w:numPr>
+          <w:ilvl w:val="0"/>
+          <w:numId w:val="50"/>
+        </w:numPr>
+        <w:spacing w:after="0"/>
+        <w:ind w:left="714" w:hanging="357"/>
+        <w:rPr>
+          <w:sz w:val="20"/>
+        </w:rPr>
+      </w:pPr>
+      <w:r>
+        <w:rPr>
+          <w:sz w:val="20"/>
+        </w:rPr>
+        <w:t>Apellido, Nombre</w:t>
+      </w:r>
+    </w:p>
+    <w:p>
+      <w:pPr>
+        <w:pStyle w:val="Prrafodelista"/>
+        <w:numPr>
+          <w:ilvl w:val="0"/>
+          <w:numId w:val="50"/>
+        </w:numPr>
+        <w:spacing w:after="0"/>
+        <w:ind w:left="714" w:hanging="357"/>
+        <w:rPr>
+          <w:sz w:val="20"/>
+        </w:rPr>
+      </w:pPr>
+      <w:r>
+        <w:rPr>
+          <w:sz w:val="20"/>
+        </w:rPr>
+        <w:t>Inicio</w:t>
+      </w:r>
+    </w:p>
+    <w:p>
+      <w:pPr>
+        <w:pStyle w:val="Prrafodelista"/>
+        <w:numPr>
+          <w:ilvl w:val="0"/>
+          <w:numId w:val="50"/>
+        </w:numPr>
+        <w:spacing w:after="0"/>
+        <w:ind w:left="714" w:hanging="357"/>
+        <w:rPr>
+          <w:sz w:val="20"/>
+        </w:rPr>
+      </w:pPr>
+      <w:r>
+        <w:rPr>
+          <w:sz w:val="20"/>
+        </w:rPr>
+        <w:t>Fin</w:t>
+      </w:r>
+    </w:p>
+    <w:p>
+      <w:pPr>
+        <w:pStyle w:val="Prrafodelista"/>
+        <w:numPr>
+          <w:ilvl w:val="0"/>
+          <w:numId w:val="50"/>
+        </w:numPr>
+        <w:spacing w:after="0"/>
+        <w:ind w:left="714" w:hanging="357"/>
+        <w:rPr>
+          <w:sz w:val="20"/>
+        </w:rPr>
+      </w:pPr>
+      <w:r>
+        <w:rPr>
+          <w:sz w:val="20"/>
+        </w:rPr>
+        <w:t>Cant. Hs.</w:t>
+      </w:r>
+    </w:p>
+    <w:p>
+      <w:pPr>
+        <w:pStyle w:val="Prrafodelista"/>
+        <w:numPr>
+          <w:ilvl w:val="0"/>
+          <w:numId w:val="50"/>
+        </w:numPr>
+        <w:spacing w:after="0"/>
+        <w:ind w:left="714" w:hanging="357"/>
+        <w:rPr>
+          <w:sz w:val="20"/>
+        </w:rPr>
+      </w:pPr>
+      <w:r>
+        <w:rPr>
+          <w:sz w:val="20"/>
+        </w:rPr>
+        <w:t>Motivo</w:t>
+      </w:r>
+    </w:p>
+    <w:p>
+      <w:pPr>
+        <w:pStyle w:val="Prrafodelista"/>
+        <w:numPr>
+          <w:ilvl w:val="0"/>
+          <w:numId w:val="50"/>
+        </w:numPr>
+        <w:spacing w:after="0"/>
+        <w:ind w:left="714" w:hanging="357"/>
+        <w:rPr>
+          <w:sz w:val="20"/>
+        </w:rPr>
+      </w:pPr>
+      <w:r>
+        <w:rPr>
+          <w:sz w:val="20"/>
+        </w:rPr>
+        <w:t>Estado</w:t>
+      </w:r>
+    </w:p>
+    <w:p>
+      <w:pPr>
+        <w:pStyle w:val="Prrafodelista"/>
+        <w:numPr>
+          <w:ilvl w:val="0"/>
+          <w:numId w:val="50"/>
+        </w:numPr>
+        <w:spacing w:after="0"/>
+        <w:ind w:left="714" w:hanging="357"/>
+        <w:rPr>
+          <w:sz w:val="20"/>
+        </w:rPr>
+      </w:pPr>
+      <w:r>
+        <w:rPr>
+          <w:sz w:val="20"/>
+        </w:rPr>
+        <w:t>Ingreso</w:t>
+      </w:r>
+    </w:p>
+    <w:p>
+      <w:pPr>
+        <w:pStyle w:val="Prrafodelista"/>
+        <w:numPr>
+          <w:ilvl w:val="0"/>
+          <w:numId w:val="50"/>
+        </w:numPr>
+        <w:spacing w:after="0"/>
+        <w:ind w:left="714" w:hanging="357"/>
+        <w:rPr>
+          <w:sz w:val="20"/>
+        </w:rPr>
+      </w:pPr>
+      <w:r>
+        <w:rPr>
+          <w:sz w:val="20"/>
+        </w:rPr>
+        <w:t>Botón Editar</w:t>
+      </w:r>
+    </w:p>
+    <w:p>
+      <w:pPr>
+        <w:pStyle w:val="Prrafodelista"/>
+        <w:numPr>
+          <w:ilvl w:val="0"/>
+          <w:numId w:val="50"/>
+        </w:numPr>
+        <w:spacing w:after="0"/>
+        <w:ind w:left="714" w:hanging="357"/>
+        <w:rPr>
+          <w:sz w:val="20"/>
+        </w:rPr>
+      </w:pPr>
+      <w:r>
+        <w:rPr>
+          <w:sz w:val="20"/>
+        </w:rPr>
+        <w:lastRenderedPageBreak/>
+        <w:t>Orden: Establecimiento - DNI - Secuencia</w:t>
+      </w:r>
+    </w:p>
+    <w:p/>
+    <w:p>
+      <w:r>
+        <w:t>Debe incluirse combos de filtro:</w:t>
+      </w:r>
+    </w:p>
+    <w:p>
+      <w:pPr>
+        <w:pStyle w:val="Prrafodelista"/>
+        <w:numPr>
+          <w:ilvl w:val="0"/>
+          <w:numId w:val="50"/>
+        </w:numPr>
+        <w:spacing w:after="0"/>
+        <w:ind w:left="714" w:hanging="357"/>
+        <w:rPr>
+          <w:sz w:val="20"/>
+        </w:rPr>
+      </w:pPr>
+      <w:r>
+        <w:rPr>
+          <w:sz w:val="20"/>
+        </w:rPr>
+        <w:t>Nivel: muestra una lista de los niveles definidos en la tabla MEC_TiposEStablecimientos</w:t>
+      </w:r>
+    </w:p>
+    <w:p>
+      <w:pPr>
+        <w:pStyle w:val="Prrafodelista"/>
+        <w:numPr>
+          <w:ilvl w:val="0"/>
+          <w:numId w:val="50"/>
+        </w:numPr>
+        <w:spacing w:after="0"/>
+        <w:ind w:left="714" w:hanging="357"/>
+        <w:rPr>
+          <w:sz w:val="20"/>
+        </w:rPr>
+      </w:pPr>
+      <w:r>
+        <w:rPr>
+          <w:sz w:val="20"/>
+        </w:rPr>
+        <w:t>Año</w:t>
+      </w:r>
+      <w:r>
+        <w:rPr>
+          <w:sz w:val="20"/>
+        </w:rPr>
+        <w:t>: muestra una lista de años que se arma de la siguiente manera: año actual, los 5 años anteriores y 1 año posterior</w:t>
+      </w:r>
+    </w:p>
+    <w:p>
+      <w:pPr>
+        <w:suppressAutoHyphens w:val="0"/>
+      </w:pPr>
+    </w:p>
+    <w:p>
+      <w:pPr>
+        <w:suppressAutoHyphens w:val="0"/>
+      </w:pPr>
+      <w:r>
+        <w:rPr>
+          <w:noProof/>
+          <w:lang w:val="es-AR" w:eastAsia="es-AR"/>
+        </w:rPr>
+        <w:drawing>
+          <wp:inline distT="0" distB="0" distL="0" distR="0" wp14:anchorId="64CA6176" wp14:editId="7013D394">
+            <wp:extent cx="6479540" cy="2853055"/>
+            <wp:effectExtent l="0" t="0" r="0" b="4445"/>
+            <wp:docPr id="12" name="Imagen 12"/>
+            <wp:cNvGraphicFramePr>
+              <a:graphicFrameLocks xmlns:a="http://schemas.openxmlformats.org/drawingml/2006/main" noChangeAspect="1"/>
+            </wp:cNvGraphicFramePr>
+            <a:graphic xmlns:a="http://schemas.openxmlformats.org/drawingml/2006/main">
+              <a:graphicData uri="http://schemas.openxmlformats.org/drawingml/2006/picture">
+                <pic:pic xmlns:pic="http://schemas.openxmlformats.org/drawingml/2006/picture">
+                  <pic:nvPicPr>
+                    <pic:cNvPr id="1" name=""/>
+                    <pic:cNvPicPr/>
+                  </pic:nvPicPr>
+                  <pic:blipFill>
+                    <a:blip r:embed="rId43"/>
+                    <a:stretch>
+                      <a:fillRect/>
+                    </a:stretch>
+                  </pic:blipFill>
+                  <pic:spPr>
+                    <a:xfrm>
+                      <a:off x="0" y="0"/>
+                      <a:ext cx="6479540" cy="2853055"/>
+                    </a:xfrm>
+                    <a:prstGeom prst="rect">
+                      <a:avLst/>
+                    </a:prstGeom>
+                  </pic:spPr>
+                </pic:pic>
+              </a:graphicData>
+            </a:graphic>
+          </wp:inline>
+        </w:drawing>
+      </w:r>
+    </w:p>
+    <w:p>
+      <w:pPr>
+        <w:suppressAutoHyphens w:val="0"/>
+      </w:pPr>
+    </w:p>
+    <w:p>
+      <w:pPr>
+        <w:suppressAutoHyphens w:val="0"/>
+      </w:pPr>
+    </w:p>
+    <w:p>
+      <w:r>
+        <w:t>Se agregará un botón “</w:t>
+      </w:r>
+      <w:r>
+        <w:rPr>
+          <w:b/>
+        </w:rPr>
+        <w:t>Nuev</w:t>
+      </w:r>
+      <w:r>
+        <w:rPr>
+          <w:b/>
+        </w:rPr>
+        <w:t>o</w:t>
+      </w:r>
+      <w:r>
+        <w:rPr>
+          <w:b/>
+        </w:rPr>
+        <w:t xml:space="preserve"> </w:t>
+      </w:r>
+      <w:r>
+        <w:rPr>
+          <w:b/>
+        </w:rPr>
+        <w:t>Registro Baja</w:t>
+      </w:r>
+      <w:r>
+        <w:t xml:space="preserve">”, tal que al presionarlo abrirá un formulario para completar los siguientes datos </w:t>
+      </w:r>
+      <w:r>
+        <w:t>del movimiento de baja</w:t>
+      </w:r>
+      <w:r>
+        <w:t>:</w:t>
+      </w:r>
+    </w:p>
+    <w:p/>
+    <w:p>
+      <w:r>
+        <w:rPr>
+          <w:noProof/>
+          <w:lang w:val="es-AR" w:eastAsia="es-AR"/>
+        </w:rPr>
+        <w:lastRenderedPageBreak/>
+        <w:drawing>
+          <wp:inline distT="0" distB="0" distL="0" distR="0" wp14:anchorId="484BEB7C" wp14:editId="51621018">
+            <wp:extent cx="6479540" cy="3557270"/>
+            <wp:effectExtent l="0" t="0" r="0" b="5080"/>
+            <wp:docPr id="30" name="Imagen 30"/>
+            <wp:cNvGraphicFramePr>
+              <a:graphicFrameLocks xmlns:a="http://schemas.openxmlformats.org/drawingml/2006/main" noChangeAspect="1"/>
+            </wp:cNvGraphicFramePr>
+            <a:graphic xmlns:a="http://schemas.openxmlformats.org/drawingml/2006/main">
+              <a:graphicData uri="http://schemas.openxmlformats.org/drawingml/2006/picture">
+                <pic:pic xmlns:pic="http://schemas.openxmlformats.org/drawingml/2006/picture">
+                  <pic:nvPicPr>
+                    <pic:cNvPr id="1" name=""/>
+                    <pic:cNvPicPr/>
+                  </pic:nvPicPr>
+                  <pic:blipFill>
+                    <a:blip r:embed="rId44"/>
+                    <a:stretch>
+                      <a:fillRect/>
+                    </a:stretch>
+                  </pic:blipFill>
+                  <pic:spPr>
+                    <a:xfrm>
+                      <a:off x="0" y="0"/>
+                      <a:ext cx="6479540" cy="3557270"/>
+                    </a:xfrm>
+                    <a:prstGeom prst="rect">
+                      <a:avLst/>
+                    </a:prstGeom>
+                  </pic:spPr>
+                </pic:pic>
+              </a:graphicData>
+            </a:graphic>
+          </wp:inline>
+        </w:drawing>
+      </w:r>
+    </w:p>
+    <w:p/>
+    <w:p>
+      <w:pPr>
+        <w:pStyle w:val="Prrafodelista"/>
+        <w:numPr>
+          <w:ilvl w:val="0"/>
+          <w:numId w:val="55"/>
+        </w:numPr>
+        <w:spacing w:after="0" w:line="240" w:lineRule="auto"/>
+        <w:rPr>
+          <w:sz w:val="20"/>
+          <w:szCs w:val="20"/>
+        </w:rPr>
+      </w:pPr>
+      <w:r>
+        <w:rPr>
+          <w:sz w:val="20"/>
+          <w:szCs w:val="20"/>
+        </w:rPr>
+        <w:t>Combo</w:t>
+      </w:r>
+      <w:r>
+        <w:rPr>
+          <w:sz w:val="20"/>
+          <w:szCs w:val="20"/>
+        </w:rPr>
+        <w:t xml:space="preserve"> </w:t>
+      </w:r>
+      <w:r>
+        <w:rPr>
+          <w:sz w:val="20"/>
+          <w:szCs w:val="20"/>
+        </w:rPr>
+        <w:t>Nivel</w:t>
+      </w:r>
+      <w:r>
+        <w:rPr>
+          <w:sz w:val="20"/>
+          <w:szCs w:val="20"/>
+        </w:rPr>
+        <w:t>:</w:t>
+      </w:r>
+      <w:r>
+        <w:rPr>
+          <w:sz w:val="20"/>
+          <w:szCs w:val="20"/>
+        </w:rPr>
+        <w:t xml:space="preserve"> </w:t>
+      </w:r>
+      <w:r>
+        <w:rPr>
+          <w:sz w:val="20"/>
+          <w:szCs w:val="20"/>
+        </w:rPr>
+        <w:t>lista de niveles o tipos de establecimientos de la tabla MEC_TiposEstablecimientos. Muestra el campo Descripción.</w:t>
+      </w:r>
+    </w:p>
+    <w:p>
+      <w:pPr>
+        <w:pStyle w:val="Prrafodelista"/>
+        <w:numPr>
+          <w:ilvl w:val="0"/>
+          <w:numId w:val="55"/>
+        </w:numPr>
+        <w:spacing w:after="0" w:line="240" w:lineRule="auto"/>
+        <w:rPr>
+          <w:sz w:val="20"/>
+          <w:szCs w:val="20"/>
+        </w:rPr>
+      </w:pPr>
+      <w:r>
+        <w:rPr>
+          <w:sz w:val="20"/>
+          <w:szCs w:val="20"/>
+        </w:rPr>
+        <w:t>Combo Año:</w:t>
+      </w:r>
+      <w:r>
+        <w:rPr>
+          <w:sz w:val="20"/>
+          <w:szCs w:val="20"/>
+        </w:rPr>
+        <w:t xml:space="preserve"> la lista se arma de la misma manera que </w:t>
+      </w:r>
+      <w:proofErr w:type="gramStart"/>
+      <w:r>
+        <w:rPr>
+          <w:sz w:val="20"/>
+          <w:szCs w:val="20"/>
+        </w:rPr>
+        <w:t>el combo</w:t>
+      </w:r>
+      <w:proofErr w:type="gramEnd"/>
+      <w:r>
+        <w:rPr>
+          <w:sz w:val="20"/>
+          <w:szCs w:val="20"/>
+        </w:rPr>
+        <w:t xml:space="preserve"> años del panel de filtros del listado.</w:t>
+      </w:r>
+    </w:p>
+    <w:p>
+      <w:pPr>
+        <w:pStyle w:val="Prrafodelista"/>
+        <w:numPr>
+          <w:ilvl w:val="0"/>
+          <w:numId w:val="55"/>
+        </w:numPr>
+        <w:spacing w:after="0" w:line="240" w:lineRule="auto"/>
+        <w:rPr>
+          <w:sz w:val="20"/>
+          <w:szCs w:val="20"/>
+        </w:rPr>
+      </w:pPr>
+      <w:r>
+        <w:rPr>
+          <w:sz w:val="20"/>
+          <w:szCs w:val="20"/>
+        </w:rPr>
+        <w:t>Establecimiento: muestra una lista con los Establecimientos de la tabla MEC_Establecimientos, mostrando el campo NombrePcia.</w:t>
+      </w:r>
+      <w:r>
+        <w:rPr>
+          <w:sz w:val="20"/>
+          <w:szCs w:val="20"/>
+        </w:rPr>
+        <w:t xml:space="preserve"> Al seleccionar un valor del combo, completa automáticamente el campo Nro. Diegep (de sólo lectura) con el valor NroDiegep correspondiente al establecimiento en tabla.</w:t>
+      </w:r>
+    </w:p>
+    <w:p>
+      <w:pPr>
+        <w:pStyle w:val="Prrafodelista"/>
+        <w:numPr>
+          <w:ilvl w:val="0"/>
+          <w:numId w:val="55"/>
+        </w:numPr>
+        <w:spacing w:after="0" w:line="240" w:lineRule="auto"/>
+        <w:rPr>
+          <w:sz w:val="20"/>
+          <w:szCs w:val="20"/>
+        </w:rPr>
+      </w:pPr>
+      <w:r>
+        <w:rPr>
+          <w:sz w:val="20"/>
+          <w:szCs w:val="20"/>
+        </w:rPr>
+        <w:t xml:space="preserve">Combo </w:t>
+      </w:r>
+      <w:r>
+        <w:rPr>
+          <w:sz w:val="20"/>
+          <w:szCs w:val="20"/>
+        </w:rPr>
+        <w:t>Docente: muestra un listado formado por la concatenación DNI – Secuencia – Apellido, Nombre, de los docentes de la POF del establecimiento seleccionado.</w:t>
+      </w:r>
+    </w:p>
+    <w:p>
+      <w:pPr>
+        <w:pStyle w:val="Prrafodelista"/>
+        <w:numPr>
+          <w:ilvl w:val="0"/>
+          <w:numId w:val="55"/>
+        </w:numPr>
+        <w:spacing w:after="0" w:line="240" w:lineRule="auto"/>
+        <w:rPr>
+          <w:sz w:val="20"/>
+          <w:szCs w:val="20"/>
+        </w:rPr>
+      </w:pPr>
+      <w:r>
+        <w:rPr>
+          <w:sz w:val="20"/>
+          <w:szCs w:val="20"/>
+        </w:rPr>
+        <w:t xml:space="preserve">Suplente Nro. Documento: </w:t>
+      </w:r>
+      <w:r>
+        <w:rPr>
+          <w:sz w:val="20"/>
+          <w:szCs w:val="20"/>
+        </w:rPr>
+        <w:t>el usuario completa un Nro de Documento en este campo. Luego el sistema verificará si encuentra en la tabla MEC_MovimientosDetalle, un registro que coincida el NumDoc con el del campo, cuya SitRevista = 21. De ser así completa los siguientes campos:</w:t>
+      </w:r>
+    </w:p>
+    <w:p>
+      <w:pPr>
+        <w:pStyle w:val="Prrafodelista"/>
+        <w:numPr>
+          <w:ilvl w:val="1"/>
+          <w:numId w:val="55"/>
+        </w:numPr>
+        <w:spacing w:after="0" w:line="240" w:lineRule="auto"/>
+        <w:rPr>
+          <w:sz w:val="20"/>
+          <w:szCs w:val="20"/>
+        </w:rPr>
+      </w:pPr>
+      <w:r>
+        <w:rPr>
+          <w:sz w:val="20"/>
+          <w:szCs w:val="20"/>
+        </w:rPr>
+        <w:t>Apellido/s</w:t>
+      </w:r>
+    </w:p>
+    <w:p>
+      <w:pPr>
+        <w:pStyle w:val="Prrafodelista"/>
+        <w:numPr>
+          <w:ilvl w:val="1"/>
+          <w:numId w:val="55"/>
+        </w:numPr>
+        <w:spacing w:after="0" w:line="240" w:lineRule="auto"/>
+        <w:rPr>
+          <w:sz w:val="20"/>
+          <w:szCs w:val="20"/>
+        </w:rPr>
+      </w:pPr>
+      <w:r>
+        <w:rPr>
+          <w:sz w:val="20"/>
+          <w:szCs w:val="20"/>
+        </w:rPr>
+        <w:t>Nombre/s</w:t>
+      </w:r>
+    </w:p>
+    <w:p>
+      <w:pPr>
+        <w:pStyle w:val="Prrafodelista"/>
+        <w:numPr>
+          <w:ilvl w:val="1"/>
+          <w:numId w:val="55"/>
+        </w:numPr>
+        <w:spacing w:after="0" w:line="240" w:lineRule="auto"/>
+        <w:rPr>
+          <w:sz w:val="20"/>
+          <w:szCs w:val="20"/>
+        </w:rPr>
+      </w:pPr>
+      <w:r>
+        <w:rPr>
+          <w:sz w:val="20"/>
+          <w:szCs w:val="20"/>
+        </w:rPr>
+        <w:t>Y los coloca como de sólo lectura</w:t>
+      </w:r>
+    </w:p>
+    <w:p>
+      <w:pPr>
+        <w:ind w:left="720"/>
+      </w:pPr>
+      <w:r>
+        <w:t>Si no encontrara un registro que coincida,</w:t>
+      </w:r>
+      <w:r>
+        <w:t xml:space="preserve"> habilita los campos para que el usuario complete Apellido y Nombre.</w:t>
+      </w:r>
+    </w:p>
+    <w:p>
+      <w:pPr>
+        <w:pStyle w:val="Prrafodelista"/>
+        <w:numPr>
+          <w:ilvl w:val="0"/>
+          <w:numId w:val="55"/>
+        </w:numPr>
+        <w:spacing w:after="0" w:line="240" w:lineRule="auto"/>
+        <w:rPr>
+          <w:sz w:val="20"/>
+          <w:szCs w:val="20"/>
+        </w:rPr>
+      </w:pPr>
+      <w:r>
+        <w:rPr>
+          <w:sz w:val="20"/>
+          <w:szCs w:val="20"/>
+        </w:rPr>
+        <w:t>Inicio: campo fecha</w:t>
+      </w:r>
+    </w:p>
+    <w:p>
+      <w:pPr>
+        <w:pStyle w:val="Prrafodelista"/>
+        <w:numPr>
+          <w:ilvl w:val="0"/>
+          <w:numId w:val="55"/>
+        </w:numPr>
+        <w:spacing w:after="0" w:line="240" w:lineRule="auto"/>
+        <w:rPr>
+          <w:sz w:val="20"/>
+          <w:szCs w:val="20"/>
+        </w:rPr>
+      </w:pPr>
+      <w:r>
+        <w:rPr>
+          <w:sz w:val="20"/>
+          <w:szCs w:val="20"/>
+        </w:rPr>
+        <w:t>Fin: campo fecha. No es obligatorio</w:t>
+      </w:r>
+    </w:p>
+    <w:p>
+      <w:pPr>
+        <w:pStyle w:val="Prrafodelista"/>
+        <w:numPr>
+          <w:ilvl w:val="0"/>
+          <w:numId w:val="55"/>
+        </w:numPr>
+        <w:spacing w:after="0" w:line="240" w:lineRule="auto"/>
+        <w:rPr>
+          <w:sz w:val="20"/>
+          <w:szCs w:val="20"/>
+        </w:rPr>
+      </w:pPr>
+      <w:r>
+        <w:rPr>
+          <w:sz w:val="20"/>
+          <w:szCs w:val="20"/>
+        </w:rPr>
+        <w:t>Cant. Hs.: campo numérico. No es obligatorio.</w:t>
+      </w:r>
+    </w:p>
+    <w:p>
+      <w:pPr>
+        <w:pStyle w:val="Prrafodelista"/>
+        <w:numPr>
+          <w:ilvl w:val="0"/>
+          <w:numId w:val="55"/>
+        </w:numPr>
+        <w:spacing w:after="0" w:line="240" w:lineRule="auto"/>
+        <w:rPr>
+          <w:sz w:val="20"/>
+          <w:szCs w:val="20"/>
+        </w:rPr>
+      </w:pPr>
+      <w:r>
+        <w:rPr>
+          <w:sz w:val="20"/>
+          <w:szCs w:val="20"/>
+        </w:rPr>
+        <w:t>Motivo: lista de motivos tomados de la tabla MEC_MotivosBaja</w:t>
+      </w:r>
+    </w:p>
+    <w:p>
+      <w:pPr>
+        <w:pStyle w:val="Prrafodelista"/>
+        <w:numPr>
+          <w:ilvl w:val="0"/>
+          <w:numId w:val="55"/>
+        </w:numPr>
+        <w:spacing w:after="0" w:line="240" w:lineRule="auto"/>
+        <w:rPr>
+          <w:sz w:val="20"/>
+          <w:szCs w:val="20"/>
+        </w:rPr>
+      </w:pPr>
+      <w:r>
+        <w:rPr>
+          <w:sz w:val="20"/>
+          <w:szCs w:val="20"/>
+        </w:rPr>
+        <w:t>Estado: Lista de valores PENDIENTE / HECHO. Por defecto muestra el valor PENDIENTE.</w:t>
+      </w:r>
+    </w:p>
+    <w:p>
+      <w:pPr>
+        <w:pStyle w:val="Prrafodelista"/>
+        <w:numPr>
+          <w:ilvl w:val="0"/>
+          <w:numId w:val="55"/>
+        </w:numPr>
+        <w:spacing w:after="0" w:line="240" w:lineRule="auto"/>
+        <w:rPr>
+          <w:sz w:val="20"/>
+          <w:szCs w:val="20"/>
+        </w:rPr>
+      </w:pPr>
+      <w:r>
+        <w:rPr>
+          <w:sz w:val="20"/>
+          <w:szCs w:val="20"/>
+        </w:rPr>
+        <w:t xml:space="preserve">Ingreso: </w:t>
+      </w:r>
+      <w:r>
+        <w:rPr>
+          <w:sz w:val="20"/>
+          <w:szCs w:val="20"/>
+        </w:rPr>
+        <w:t>Lista de v</w:t>
+      </w:r>
+      <w:r>
+        <w:rPr>
+          <w:sz w:val="20"/>
+          <w:szCs w:val="20"/>
+        </w:rPr>
+        <w:t>alores: ENERO / FEBRERO / MARZO / ABRIL / MAYO / JUNIO / JULIO / AGOSTO / SEPTIEMBRE / OCTUBRE / NOVIEMBRE / DICIEMBRE / SIN HABERES / null)</w:t>
+      </w:r>
+      <w:r>
+        <w:rPr>
+          <w:sz w:val="20"/>
+          <w:szCs w:val="20"/>
+        </w:rPr>
+        <w:t>. Por defecto el valor es null, y el valor del campo siguiente (que correspondería al campo IngresoDescripcion y es de sólo lectura) tiene el valor NE. Cada vez que el usuario modifique el valor del campo Ingreso y sea distinto de null, el campo IngresoDescripcion cambiará su valor a null.</w:t>
+      </w:r>
+    </w:p>
+    <w:p/>
+    <w:p/>
+    <w:p>
+      <w:pPr>
+        <w:suppressAutoHyphens w:val="0"/>
+      </w:pPr>
+      <w:r>
+        <w:t xml:space="preserve">Al hacer clic en el botón “Aceptar” el sistema valida </w:t>
+      </w:r>
+      <w:r>
+        <w:t xml:space="preserve">dará de alta </w:t>
+      </w:r>
+      <w:r>
+        <w:t xml:space="preserve">un registro en la tabla </w:t>
+      </w:r>
+      <w:r>
+        <w:t>MEC_MovimientosBaja.</w:t>
+      </w:r>
+      <w:r>
+        <w:br w:type="page"/>
+      </w:r>
+    </w:p>
+    <w:p>
+      <w:r>
+        <w:lastRenderedPageBreak/>
         <w:t>REPORTES</w:t>
       </w:r>
     </w:p>
@@ -33218,7 +34770,7 @@
                     <pic:cNvPicPr/>
                   </pic:nvPicPr>
                   <pic:blipFill>
-                    <a:blip r:embed="rId43" cstate="print">
+                    <a:blip r:embed="rId45" cstate="print">
                       <a:extLst>
                         <a:ext uri="{28A0092B-C50C-407E-A947-70E740481C1C}">
                           <a14:useLocalDpi xmlns:a14="http://schemas.microsoft.com/office/drawing/2010/main" val="0"/>
@@ -33673,6 +35225,7 @@
                 <w:b w:val="0"/>
                 <w:lang w:eastAsia="es-ES"/>
               </w:rPr>
+              <w:lastRenderedPageBreak/>
               <w:t>JI</w:t>
             </w:r>
           </w:p>
@@ -33741,7 +35294,6 @@
                 <w:b w:val="0"/>
                 <w:lang w:eastAsia="es-ES"/>
               </w:rPr>
-              <w:lastRenderedPageBreak/>
               <w:t>PP</w:t>
             </w:r>
           </w:p>
@@ -34686,13 +36238,13 @@
         <w:tblLook w:val="04A0" w:firstRow="1" w:lastRow="0" w:firstColumn="1" w:lastColumn="0" w:noHBand="0" w:noVBand="1"/>
       </w:tblPr>
       <w:tblGrid>
-        <w:gridCol w:w="1863"/>
-        <w:gridCol w:w="2004"/>
-        <w:gridCol w:w="1770"/>
-        <w:gridCol w:w="1325"/>
-        <w:gridCol w:w="1075"/>
-        <w:gridCol w:w="1206"/>
-        <w:gridCol w:w="951"/>
+        <w:gridCol w:w="1881"/>
+        <w:gridCol w:w="1922"/>
+        <w:gridCol w:w="1739"/>
+        <w:gridCol w:w="1330"/>
+        <w:gridCol w:w="1083"/>
+        <w:gridCol w:w="1278"/>
+        <w:gridCol w:w="961"/>
       </w:tblGrid>
       <w:tr>
         <w:trPr>
@@ -35652,6 +37204,7 @@
         <w:shd w:val="clear" w:color="auto" w:fill="DBE5F1" w:themeFill="accent1" w:themeFillTint="33"/>
       </w:pPr>
       <w:r>
+        <w:lastRenderedPageBreak/>
         <w:t>Tabla: Carácter Revista</w:t>
       </w:r>
     </w:p>
@@ -35737,7 +37290,6 @@
           </w:tcPr>
           <w:p>
             <w:r>
-              <w:lastRenderedPageBreak/>
               <w:t>IdCaracter</w:t>
             </w:r>
           </w:p>
@@ -35949,10 +37501,10 @@
         <w:tblLook w:val="04A0" w:firstRow="1" w:lastRow="0" w:firstColumn="1" w:lastColumn="0" w:noHBand="0" w:noVBand="1"/>
       </w:tblPr>
       <w:tblGrid>
-        <w:gridCol w:w="2977"/>
-        <w:gridCol w:w="3051"/>
-        <w:gridCol w:w="2922"/>
-        <w:gridCol w:w="1244"/>
+        <w:gridCol w:w="2976"/>
+        <w:gridCol w:w="3058"/>
+        <w:gridCol w:w="2911"/>
+        <w:gridCol w:w="1249"/>
       </w:tblGrid>
       <w:tr>
         <w:trPr>
@@ -36663,9 +38215,9 @@
       </w:tblPr>
       <w:tblGrid>
         <w:gridCol w:w="2984"/>
-        <w:gridCol w:w="3062"/>
-        <w:gridCol w:w="2906"/>
-        <w:gridCol w:w="1242"/>
+        <w:gridCol w:w="3069"/>
+        <w:gridCol w:w="2895"/>
+        <w:gridCol w:w="1246"/>
       </w:tblGrid>
       <w:tr>
         <w:trPr>
@@ -37188,7 +38740,13 @@
         <w:shd w:val="clear" w:color="auto" w:fill="DBE5F1" w:themeFill="accent1" w:themeFillTint="33"/>
       </w:pPr>
       <w:r>
-        <w:t>Tabla: Motivos Bajas</w:t>
+        <w:t xml:space="preserve">Tabla: </w:t>
+      </w:r>
+      <w:r>
+        <w:t>MEC_</w:t>
+      </w:r>
+      <w:r>
+        <w:t>MotivosBajas</w:t>
       </w:r>
     </w:p>
     <w:p>
@@ -37403,6 +38961,7 @@
           <w:b/>
           <w:lang w:eastAsia="es-ES"/>
         </w:rPr>
+        <w:lastRenderedPageBreak/>
         <w:t>Ejemplo:</w:t>
       </w:r>
     </w:p>
@@ -37738,7 +39297,13 @@
         <w:shd w:val="clear" w:color="auto" w:fill="DBE5F1" w:themeFill="accent1" w:themeFillTint="33"/>
       </w:pPr>
       <w:r>
-        <w:t>Tabla: Tipos de Movimientos</w:t>
+        <w:t xml:space="preserve">Tabla: </w:t>
+      </w:r>
+      <w:r>
+        <w:t>MEC_</w:t>
+      </w:r>
+      <w:r>
+        <w:t>TiposMovimientos</w:t>
       </w:r>
     </w:p>
     <w:p>
@@ -38796,6 +40361,7 @@
           <w:b/>
           <w:lang w:eastAsia="es-ES"/>
         </w:rPr>
+        <w:lastRenderedPageBreak/>
         <w:t>Ejemplo prototipo pantalla:</w:t>
       </w:r>
     </w:p>
@@ -38813,7 +40379,6 @@
           <w:noProof/>
           <w:lang w:val="es-AR" w:eastAsia="es-AR"/>
         </w:rPr>
-        <w:lastRenderedPageBreak/>
         <w:drawing>
           <wp:inline distT="0" distB="0" distL="0" distR="0">
             <wp:extent cx="6751320" cy="2867518"/>
@@ -38830,7 +40395,7 @@
                     <pic:cNvPicPr/>
                   </pic:nvPicPr>
                   <pic:blipFill>
-                    <a:blip r:embed="rId44">
+                    <a:blip r:embed="rId46">
                       <a:extLst>
                         <a:ext uri="{28A0092B-C50C-407E-A947-70E740481C1C}">
                           <a14:useLocalDpi xmlns:a14="http://schemas.microsoft.com/office/drawing/2010/main" val="0"/>
@@ -39653,6 +41218,7 @@
         <w:rPr>
           <w:lang w:eastAsia="es-ES"/>
         </w:rPr>
+        <w:lastRenderedPageBreak/>
         <w:t xml:space="preserve">Si no tiene un valor seleccionado, deberá mostrar un mensaje: </w:t>
       </w:r>
       <w:r>
@@ -39696,7 +41262,6 @@
         <w:rPr>
           <w:lang w:eastAsia="es-ES"/>
         </w:rPr>
-        <w:lastRenderedPageBreak/>
         <w:t>S</w:t>
       </w:r>
       <w:r>
@@ -39758,7 +41323,7 @@
                     <pic:cNvPicPr/>
                   </pic:nvPicPr>
                   <pic:blipFill>
-                    <a:blip r:embed="rId45"/>
+                    <a:blip r:embed="rId47"/>
                     <a:stretch>
                       <a:fillRect/>
                     </a:stretch>
@@ -40119,7 +41684,6 @@
           <w:noProof/>
           <w:lang w:val="es-AR" w:eastAsia="es-AR"/>
         </w:rPr>
-        <w:lastRenderedPageBreak/>
         <w:drawing>
           <wp:inline distT="0" distB="0" distL="0" distR="0" wp14:anchorId="287A2349" wp14:editId="581BEE02">
             <wp:extent cx="6371590" cy="3318679"/>
@@ -40136,7 +41700,7 @@
                     <pic:cNvPicPr/>
                   </pic:nvPicPr>
                   <pic:blipFill>
-                    <a:blip r:embed="rId46"/>
+                    <a:blip r:embed="rId48"/>
                     <a:stretch>
                       <a:fillRect/>
                     </a:stretch>
@@ -40609,6 +42173,7 @@
               <w:rPr>
                 <w:sz w:val="22"/>
               </w:rPr>
+              <w:lastRenderedPageBreak/>
               <w:t>Nombre Campo</w:t>
             </w:r>
           </w:p>
@@ -40644,7 +42209,6 @@
           </w:tcPr>
           <w:p>
             <w:r>
-              <w:lastRenderedPageBreak/>
               <w:t>IdBaja</w:t>
             </w:r>
           </w:p>
@@ -41580,6 +43144,7 @@
         <w:rPr>
           <w:sz w:val="20"/>
         </w:rPr>
+        <w:lastRenderedPageBreak/>
         <w:t>Estructura de tablas y relaciones</w:t>
       </w:r>
     </w:p>
@@ -41932,6 +43497,7 @@
         <w:rPr>
           <w:sz w:val="20"/>
         </w:rPr>
+        <w:lastRenderedPageBreak/>
         <w:t>Capacitación y Documentación</w:t>
       </w:r>
     </w:p>
@@ -42640,8 +44206,8 @@
     <w:p/>
     <w:p/>
     <w:sectPr>
-      <w:headerReference w:type="default" r:id="rId47"/>
-      <w:headerReference w:type="first" r:id="rId48"/>
+      <w:headerReference w:type="default" r:id="rId49"/>
+      <w:headerReference w:type="first" r:id="rId50"/>
       <w:pgSz w:w="11906" w:h="15874"/>
       <w:pgMar w:top="1440" w:right="851" w:bottom="1440" w:left="851" w:header="57" w:footer="737" w:gutter="0"/>
       <w:cols w:space="720"/>
@@ -42776,7 +44342,7 @@
 
 <file path=word/numbering.xml><?xml version="1.0" encoding="utf-8"?>
 <w:numbering xmlns:wpc="http://schemas.microsoft.com/office/word/2010/wordprocessingCanvas" xmlns:mc="http://schemas.openxmlformats.org/markup-compatibility/2006" xmlns:o="urn:schemas-microsoft-com:office:office" xmlns:r="http://schemas.openxmlformats.org/officeDocument/2006/relationships" xmlns:m="http://schemas.openxmlformats.org/officeDocument/2006/math" xmlns:v="urn:schemas-microsoft-com:vml" xmlns:wp14="http://schemas.microsoft.com/office/word/2010/wordprocessingDrawing" xmlns:wp="http://schemas.openxmlformats.org/drawingml/2006/wordprocessingDrawing" xmlns:w10="urn:schemas-microsoft-com:office:word" xmlns:w="http://schemas.openxmlformats.org/wordprocessingml/2006/main" xmlns:w14="http://schemas.microsoft.com/office/word/2010/wordml" xmlns:w15="http://schemas.microsoft.com/office/word/2012/wordml" xmlns:wpg="http://schemas.microsoft.com/office/word/2010/wordprocessingGroup" xmlns:wpi="http://schemas.microsoft.com/office/word/2010/wordprocessingInk" xmlns:wne="http://schemas.microsoft.com/office/word/2006/wordml" xmlns:wps="http://schemas.microsoft.com/office/word/2010/wordprocessingShape" mc:Ignorable="w14 w15 wp14">
-  <w:abstractNum w:abstractNumId="0">
+  <w:abstractNum w:abstractNumId="0" w15:restartNumberingAfterBreak="0">
     <w:nsid w:val="00000002"/>
     <w:multiLevelType w:val="singleLevel"/>
     <w:tmpl w:val="00000002"/>
@@ -42797,7 +44363,7 @@
       </w:rPr>
     </w:lvl>
   </w:abstractNum>
-  <w:abstractNum w:abstractNumId="1">
+  <w:abstractNum w:abstractNumId="1" w15:restartNumberingAfterBreak="0">
     <w:nsid w:val="00000003"/>
     <w:multiLevelType w:val="multilevel"/>
     <w:tmpl w:val="00000003"/>
@@ -42938,7 +44504,7 @@
       </w:rPr>
     </w:lvl>
   </w:abstractNum>
-  <w:abstractNum w:abstractNumId="2">
+  <w:abstractNum w:abstractNumId="2" w15:restartNumberingAfterBreak="0">
     <w:nsid w:val="00000004"/>
     <w:multiLevelType w:val="multilevel"/>
     <w:tmpl w:val="00000004"/>
@@ -43079,7 +44645,7 @@
       </w:rPr>
     </w:lvl>
   </w:abstractNum>
-  <w:abstractNum w:abstractNumId="3">
+  <w:abstractNum w:abstractNumId="3" w15:restartNumberingAfterBreak="0">
     <w:nsid w:val="00000005"/>
     <w:multiLevelType w:val="singleLevel"/>
     <w:tmpl w:val="00000005"/>
@@ -43100,7 +44666,7 @@
       </w:rPr>
     </w:lvl>
   </w:abstractNum>
-  <w:abstractNum w:abstractNumId="4">
+  <w:abstractNum w:abstractNumId="4" w15:restartNumberingAfterBreak="0">
     <w:nsid w:val="00000006"/>
     <w:multiLevelType w:val="multilevel"/>
     <w:tmpl w:val="00000006"/>
@@ -43241,7 +44807,7 @@
       </w:rPr>
     </w:lvl>
   </w:abstractNum>
-  <w:abstractNum w:abstractNumId="5">
+  <w:abstractNum w:abstractNumId="5" w15:restartNumberingAfterBreak="0">
     <w:nsid w:val="00000008"/>
     <w:multiLevelType w:val="multilevel"/>
     <w:tmpl w:val="00000008"/>
@@ -43381,7 +44947,7 @@
       </w:rPr>
     </w:lvl>
   </w:abstractNum>
-  <w:abstractNum w:abstractNumId="6">
+  <w:abstractNum w:abstractNumId="6" w15:restartNumberingAfterBreak="0">
     <w:nsid w:val="00000009"/>
     <w:multiLevelType w:val="multilevel"/>
     <w:tmpl w:val="00000009"/>
@@ -43521,7 +45087,7 @@
       </w:rPr>
     </w:lvl>
   </w:abstractNum>
-  <w:abstractNum w:abstractNumId="7">
+  <w:abstractNum w:abstractNumId="7" w15:restartNumberingAfterBreak="0">
     <w:nsid w:val="0000000A"/>
     <w:multiLevelType w:val="multilevel"/>
     <w:tmpl w:val="0000000A"/>
@@ -43661,7 +45227,7 @@
       </w:rPr>
     </w:lvl>
   </w:abstractNum>
-  <w:abstractNum w:abstractNumId="8">
+  <w:abstractNum w:abstractNumId="8" w15:restartNumberingAfterBreak="0">
     <w:nsid w:val="0154213F"/>
     <w:multiLevelType w:val="hybridMultilevel"/>
     <w:tmpl w:val="5E8804C2"/>
@@ -43774,7 +45340,7 @@
       </w:rPr>
     </w:lvl>
   </w:abstractNum>
-  <w:abstractNum w:abstractNumId="9">
+  <w:abstractNum w:abstractNumId="9" w15:restartNumberingAfterBreak="0">
     <w:nsid w:val="05082DAC"/>
     <w:multiLevelType w:val="hybridMultilevel"/>
     <w:tmpl w:val="DAC0843E"/>
@@ -43887,7 +45453,7 @@
       </w:rPr>
     </w:lvl>
   </w:abstractNum>
-  <w:abstractNum w:abstractNumId="10">
+  <w:abstractNum w:abstractNumId="10" w15:restartNumberingAfterBreak="0">
     <w:nsid w:val="07A87599"/>
     <w:multiLevelType w:val="hybridMultilevel"/>
     <w:tmpl w:val="7D14CB76"/>
@@ -44000,7 +45566,7 @@
       </w:rPr>
     </w:lvl>
   </w:abstractNum>
-  <w:abstractNum w:abstractNumId="11">
+  <w:abstractNum w:abstractNumId="11" w15:restartNumberingAfterBreak="0">
     <w:nsid w:val="08AC6AB7"/>
     <w:multiLevelType w:val="hybridMultilevel"/>
     <w:tmpl w:val="83DC35E2"/>
@@ -44113,7 +45679,7 @@
       </w:rPr>
     </w:lvl>
   </w:abstractNum>
-  <w:abstractNum w:abstractNumId="12">
+  <w:abstractNum w:abstractNumId="12" w15:restartNumberingAfterBreak="0">
     <w:nsid w:val="099D7A0F"/>
     <w:multiLevelType w:val="hybridMultilevel"/>
     <w:tmpl w:val="BBD2E89C"/>
@@ -44226,7 +45792,7 @@
       </w:rPr>
     </w:lvl>
   </w:abstractNum>
-  <w:abstractNum w:abstractNumId="13">
+  <w:abstractNum w:abstractNumId="13" w15:restartNumberingAfterBreak="0">
     <w:nsid w:val="0EA169FB"/>
     <w:multiLevelType w:val="multilevel"/>
     <w:tmpl w:val="039EFD88"/>
@@ -44339,7 +45905,7 @@
       </w:rPr>
     </w:lvl>
   </w:abstractNum>
-  <w:abstractNum w:abstractNumId="14">
+  <w:abstractNum w:abstractNumId="14" w15:restartNumberingAfterBreak="0">
     <w:nsid w:val="0F1540BC"/>
     <w:multiLevelType w:val="hybridMultilevel"/>
     <w:tmpl w:val="18980086"/>
@@ -44428,7 +45994,7 @@
       </w:pPr>
     </w:lvl>
   </w:abstractNum>
-  <w:abstractNum w:abstractNumId="15">
+  <w:abstractNum w:abstractNumId="15" w15:restartNumberingAfterBreak="0">
     <w:nsid w:val="0FF56F64"/>
     <w:multiLevelType w:val="hybridMultilevel"/>
     <w:tmpl w:val="36441E48"/>
@@ -44541,7 +46107,7 @@
       </w:rPr>
     </w:lvl>
   </w:abstractNum>
-  <w:abstractNum w:abstractNumId="16">
+  <w:abstractNum w:abstractNumId="16" w15:restartNumberingAfterBreak="0">
     <w:nsid w:val="102E75BF"/>
     <w:multiLevelType w:val="hybridMultilevel"/>
     <w:tmpl w:val="F2A44388"/>
@@ -44654,7 +46220,7 @@
       </w:rPr>
     </w:lvl>
   </w:abstractNum>
-  <w:abstractNum w:abstractNumId="17">
+  <w:abstractNum w:abstractNumId="17" w15:restartNumberingAfterBreak="0">
     <w:nsid w:val="128C26F4"/>
     <w:multiLevelType w:val="hybridMultilevel"/>
     <w:tmpl w:val="11625CFE"/>
@@ -44767,7 +46333,7 @@
       </w:rPr>
     </w:lvl>
   </w:abstractNum>
-  <w:abstractNum w:abstractNumId="18">
+  <w:abstractNum w:abstractNumId="18" w15:restartNumberingAfterBreak="0">
     <w:nsid w:val="13BD7B87"/>
     <w:multiLevelType w:val="hybridMultilevel"/>
     <w:tmpl w:val="5E98831A"/>
@@ -44880,7 +46446,7 @@
       </w:rPr>
     </w:lvl>
   </w:abstractNum>
-  <w:abstractNum w:abstractNumId="19">
+  <w:abstractNum w:abstractNumId="19" w15:restartNumberingAfterBreak="0">
     <w:nsid w:val="164A4EB9"/>
     <w:multiLevelType w:val="hybridMultilevel"/>
     <w:tmpl w:val="8B2A3716"/>
@@ -44993,7 +46559,7 @@
       </w:rPr>
     </w:lvl>
   </w:abstractNum>
-  <w:abstractNum w:abstractNumId="20">
+  <w:abstractNum w:abstractNumId="20" w15:restartNumberingAfterBreak="0">
     <w:nsid w:val="19545233"/>
     <w:multiLevelType w:val="hybridMultilevel"/>
     <w:tmpl w:val="4A48FDC6"/>
@@ -45106,7 +46672,7 @@
       </w:rPr>
     </w:lvl>
   </w:abstractNum>
-  <w:abstractNum w:abstractNumId="21">
+  <w:abstractNum w:abstractNumId="21" w15:restartNumberingAfterBreak="0">
     <w:nsid w:val="1BED1BDD"/>
     <w:multiLevelType w:val="hybridMultilevel"/>
     <w:tmpl w:val="3A0C663A"/>
@@ -45219,7 +46785,7 @@
       </w:rPr>
     </w:lvl>
   </w:abstractNum>
-  <w:abstractNum w:abstractNumId="22">
+  <w:abstractNum w:abstractNumId="22" w15:restartNumberingAfterBreak="0">
     <w:nsid w:val="1C4366E1"/>
     <w:multiLevelType w:val="hybridMultilevel"/>
     <w:tmpl w:val="38044DC8"/>
@@ -45332,7 +46898,7 @@
       </w:rPr>
     </w:lvl>
   </w:abstractNum>
-  <w:abstractNum w:abstractNumId="23">
+  <w:abstractNum w:abstractNumId="23" w15:restartNumberingAfterBreak="0">
     <w:nsid w:val="202A1ACD"/>
     <w:multiLevelType w:val="hybridMultilevel"/>
     <w:tmpl w:val="A5D680DC"/>
@@ -45445,7 +47011,7 @@
       </w:rPr>
     </w:lvl>
   </w:abstractNum>
-  <w:abstractNum w:abstractNumId="24">
+  <w:abstractNum w:abstractNumId="24" w15:restartNumberingAfterBreak="0">
     <w:nsid w:val="21421E01"/>
     <w:multiLevelType w:val="hybridMultilevel"/>
     <w:tmpl w:val="798EA7F4"/>
@@ -45558,7 +47124,7 @@
       </w:rPr>
     </w:lvl>
   </w:abstractNum>
-  <w:abstractNum w:abstractNumId="25">
+  <w:abstractNum w:abstractNumId="25" w15:restartNumberingAfterBreak="0">
     <w:nsid w:val="23901459"/>
     <w:multiLevelType w:val="hybridMultilevel"/>
     <w:tmpl w:val="F670C062"/>
@@ -45671,7 +47237,7 @@
       </w:rPr>
     </w:lvl>
   </w:abstractNum>
-  <w:abstractNum w:abstractNumId="26">
+  <w:abstractNum w:abstractNumId="26" w15:restartNumberingAfterBreak="0">
     <w:nsid w:val="24616555"/>
     <w:multiLevelType w:val="hybridMultilevel"/>
     <w:tmpl w:val="773A55FE"/>
@@ -45784,7 +47350,7 @@
       </w:rPr>
     </w:lvl>
   </w:abstractNum>
-  <w:abstractNum w:abstractNumId="27">
+  <w:abstractNum w:abstractNumId="27" w15:restartNumberingAfterBreak="0">
     <w:nsid w:val="263569EB"/>
     <w:multiLevelType w:val="hybridMultilevel"/>
     <w:tmpl w:val="61A434E0"/>
@@ -45897,7 +47463,7 @@
       </w:rPr>
     </w:lvl>
   </w:abstractNum>
-  <w:abstractNum w:abstractNumId="28">
+  <w:abstractNum w:abstractNumId="28" w15:restartNumberingAfterBreak="0">
     <w:nsid w:val="26AA008B"/>
     <w:multiLevelType w:val="hybridMultilevel"/>
     <w:tmpl w:val="4CEEA17E"/>
@@ -46010,7 +47576,7 @@
       </w:rPr>
     </w:lvl>
   </w:abstractNum>
-  <w:abstractNum w:abstractNumId="29">
+  <w:abstractNum w:abstractNumId="29" w15:restartNumberingAfterBreak="0">
     <w:nsid w:val="27ED6C33"/>
     <w:multiLevelType w:val="hybridMultilevel"/>
     <w:tmpl w:val="7878F602"/>
@@ -46123,7 +47689,7 @@
       </w:rPr>
     </w:lvl>
   </w:abstractNum>
-  <w:abstractNum w:abstractNumId="30">
+  <w:abstractNum w:abstractNumId="30" w15:restartNumberingAfterBreak="0">
     <w:nsid w:val="29DB5EB0"/>
     <w:multiLevelType w:val="hybridMultilevel"/>
     <w:tmpl w:val="1A020DE2"/>
@@ -46236,7 +47802,7 @@
       </w:rPr>
     </w:lvl>
   </w:abstractNum>
-  <w:abstractNum w:abstractNumId="31">
+  <w:abstractNum w:abstractNumId="31" w15:restartNumberingAfterBreak="0">
     <w:nsid w:val="2A6D5273"/>
     <w:multiLevelType w:val="hybridMultilevel"/>
     <w:tmpl w:val="884E8D64"/>
@@ -46349,7 +47915,7 @@
       </w:rPr>
     </w:lvl>
   </w:abstractNum>
-  <w:abstractNum w:abstractNumId="32">
+  <w:abstractNum w:abstractNumId="32" w15:restartNumberingAfterBreak="0">
     <w:nsid w:val="2B7201B2"/>
     <w:multiLevelType w:val="hybridMultilevel"/>
     <w:tmpl w:val="DEE6C85A"/>
@@ -46438,7 +48004,7 @@
       </w:pPr>
     </w:lvl>
   </w:abstractNum>
-  <w:abstractNum w:abstractNumId="33">
+  <w:abstractNum w:abstractNumId="33" w15:restartNumberingAfterBreak="0">
     <w:nsid w:val="2C6E2CC0"/>
     <w:multiLevelType w:val="hybridMultilevel"/>
     <w:tmpl w:val="0C8EEFD2"/>
@@ -46551,7 +48117,7 @@
       </w:rPr>
     </w:lvl>
   </w:abstractNum>
-  <w:abstractNum w:abstractNumId="34">
+  <w:abstractNum w:abstractNumId="34" w15:restartNumberingAfterBreak="0">
     <w:nsid w:val="2FC73115"/>
     <w:multiLevelType w:val="multilevel"/>
     <w:tmpl w:val="780E49B0"/>
@@ -46664,7 +48230,7 @@
       </w:rPr>
     </w:lvl>
   </w:abstractNum>
-  <w:abstractNum w:abstractNumId="35">
+  <w:abstractNum w:abstractNumId="35" w15:restartNumberingAfterBreak="0">
     <w:nsid w:val="33417885"/>
     <w:multiLevelType w:val="hybridMultilevel"/>
     <w:tmpl w:val="666230AE"/>
@@ -46777,7 +48343,7 @@
       </w:rPr>
     </w:lvl>
   </w:abstractNum>
-  <w:abstractNum w:abstractNumId="36">
+  <w:abstractNum w:abstractNumId="36" w15:restartNumberingAfterBreak="0">
     <w:nsid w:val="368D0CA9"/>
     <w:multiLevelType w:val="hybridMultilevel"/>
     <w:tmpl w:val="E34C65E6"/>
@@ -46890,7 +48456,7 @@
       </w:rPr>
     </w:lvl>
   </w:abstractNum>
-  <w:abstractNum w:abstractNumId="37">
+  <w:abstractNum w:abstractNumId="37" w15:restartNumberingAfterBreak="0">
     <w:nsid w:val="38141F3F"/>
     <w:multiLevelType w:val="hybridMultilevel"/>
     <w:tmpl w:val="C00897F6"/>
@@ -47003,7 +48569,7 @@
       </w:rPr>
     </w:lvl>
   </w:abstractNum>
-  <w:abstractNum w:abstractNumId="38">
+  <w:abstractNum w:abstractNumId="38" w15:restartNumberingAfterBreak="0">
     <w:nsid w:val="397279DE"/>
     <w:multiLevelType w:val="hybridMultilevel"/>
     <w:tmpl w:val="393C2BA4"/>
@@ -47116,7 +48682,7 @@
       </w:rPr>
     </w:lvl>
   </w:abstractNum>
-  <w:abstractNum w:abstractNumId="39">
+  <w:abstractNum w:abstractNumId="39" w15:restartNumberingAfterBreak="0">
     <w:nsid w:val="3BA02135"/>
     <w:multiLevelType w:val="multilevel"/>
     <w:tmpl w:val="685274F6"/>
@@ -47229,7 +48795,7 @@
       </w:rPr>
     </w:lvl>
   </w:abstractNum>
-  <w:abstractNum w:abstractNumId="40">
+  <w:abstractNum w:abstractNumId="40" w15:restartNumberingAfterBreak="0">
     <w:nsid w:val="3C846170"/>
     <w:multiLevelType w:val="hybridMultilevel"/>
     <w:tmpl w:val="7FDEEB22"/>
@@ -47342,7 +48908,7 @@
       </w:rPr>
     </w:lvl>
   </w:abstractNum>
-  <w:abstractNum w:abstractNumId="41">
+  <w:abstractNum w:abstractNumId="41" w15:restartNumberingAfterBreak="0">
     <w:nsid w:val="40A07C60"/>
     <w:multiLevelType w:val="hybridMultilevel"/>
     <w:tmpl w:val="6A6C1B4E"/>
@@ -47455,7 +49021,7 @@
       </w:rPr>
     </w:lvl>
   </w:abstractNum>
-  <w:abstractNum w:abstractNumId="42">
+  <w:abstractNum w:abstractNumId="42" w15:restartNumberingAfterBreak="0">
     <w:nsid w:val="41104244"/>
     <w:multiLevelType w:val="hybridMultilevel"/>
     <w:tmpl w:val="D6D0A8C6"/>
@@ -47568,7 +49134,7 @@
       </w:rPr>
     </w:lvl>
   </w:abstractNum>
-  <w:abstractNum w:abstractNumId="43">
+  <w:abstractNum w:abstractNumId="43" w15:restartNumberingAfterBreak="0">
     <w:nsid w:val="42480682"/>
     <w:multiLevelType w:val="hybridMultilevel"/>
     <w:tmpl w:val="9C6ED51A"/>
@@ -47681,7 +49247,7 @@
       </w:rPr>
     </w:lvl>
   </w:abstractNum>
-  <w:abstractNum w:abstractNumId="44">
+  <w:abstractNum w:abstractNumId="44" w15:restartNumberingAfterBreak="0">
     <w:nsid w:val="42BE23C3"/>
     <w:multiLevelType w:val="hybridMultilevel"/>
     <w:tmpl w:val="99CE0164"/>
@@ -47794,7 +49360,7 @@
       </w:rPr>
     </w:lvl>
   </w:abstractNum>
-  <w:abstractNum w:abstractNumId="45">
+  <w:abstractNum w:abstractNumId="45" w15:restartNumberingAfterBreak="0">
     <w:nsid w:val="45B627D4"/>
     <w:multiLevelType w:val="hybridMultilevel"/>
     <w:tmpl w:val="3298721C"/>
@@ -47907,7 +49473,7 @@
       </w:rPr>
     </w:lvl>
   </w:abstractNum>
-  <w:abstractNum w:abstractNumId="46">
+  <w:abstractNum w:abstractNumId="46" w15:restartNumberingAfterBreak="0">
     <w:nsid w:val="468D5620"/>
     <w:multiLevelType w:val="hybridMultilevel"/>
     <w:tmpl w:val="C3264334"/>
@@ -48020,7 +49586,7 @@
       </w:rPr>
     </w:lvl>
   </w:abstractNum>
-  <w:abstractNum w:abstractNumId="47">
+  <w:abstractNum w:abstractNumId="47" w15:restartNumberingAfterBreak="0">
     <w:nsid w:val="4E606DA7"/>
     <w:multiLevelType w:val="hybridMultilevel"/>
     <w:tmpl w:val="EF3A3B44"/>
@@ -48133,7 +49699,7 @@
       </w:rPr>
     </w:lvl>
   </w:abstractNum>
-  <w:abstractNum w:abstractNumId="48">
+  <w:abstractNum w:abstractNumId="48" w15:restartNumberingAfterBreak="0">
     <w:nsid w:val="52E323D2"/>
     <w:multiLevelType w:val="hybridMultilevel"/>
     <w:tmpl w:val="CD82774C"/>
@@ -48246,7 +49812,7 @@
       </w:rPr>
     </w:lvl>
   </w:abstractNum>
-  <w:abstractNum w:abstractNumId="49">
+  <w:abstractNum w:abstractNumId="49" w15:restartNumberingAfterBreak="0">
     <w:nsid w:val="57923750"/>
     <w:multiLevelType w:val="hybridMultilevel"/>
     <w:tmpl w:val="5BF2CF84"/>
@@ -48359,7 +49925,7 @@
       </w:rPr>
     </w:lvl>
   </w:abstractNum>
-  <w:abstractNum w:abstractNumId="50">
+  <w:abstractNum w:abstractNumId="50" w15:restartNumberingAfterBreak="0">
     <w:nsid w:val="5EAC291C"/>
     <w:multiLevelType w:val="hybridMultilevel"/>
     <w:tmpl w:val="DA629B0C"/>
@@ -48472,7 +50038,7 @@
       </w:rPr>
     </w:lvl>
   </w:abstractNum>
-  <w:abstractNum w:abstractNumId="51">
+  <w:abstractNum w:abstractNumId="51" w15:restartNumberingAfterBreak="0">
     <w:nsid w:val="5FBA35DA"/>
     <w:multiLevelType w:val="hybridMultilevel"/>
     <w:tmpl w:val="64B62446"/>
@@ -48585,7 +50151,7 @@
       </w:rPr>
     </w:lvl>
   </w:abstractNum>
-  <w:abstractNum w:abstractNumId="52">
+  <w:abstractNum w:abstractNumId="52" w15:restartNumberingAfterBreak="0">
     <w:nsid w:val="63601932"/>
     <w:multiLevelType w:val="hybridMultilevel"/>
     <w:tmpl w:val="B24EF546"/>
@@ -48698,7 +50264,7 @@
       </w:rPr>
     </w:lvl>
   </w:abstractNum>
-  <w:abstractNum w:abstractNumId="53">
+  <w:abstractNum w:abstractNumId="53" w15:restartNumberingAfterBreak="0">
     <w:nsid w:val="6C507A87"/>
     <w:multiLevelType w:val="hybridMultilevel"/>
     <w:tmpl w:val="DE76F27A"/>
@@ -48811,7 +50377,7 @@
       </w:rPr>
     </w:lvl>
   </w:abstractNum>
-  <w:abstractNum w:abstractNumId="54">
+  <w:abstractNum w:abstractNumId="54" w15:restartNumberingAfterBreak="0">
     <w:nsid w:val="6D216AE9"/>
     <w:multiLevelType w:val="hybridMultilevel"/>
     <w:tmpl w:val="90825C3E"/>
@@ -48827,7 +50393,7 @@
         <w:rFonts w:ascii="Symbol" w:hAnsi="Symbol" w:hint="default"/>
       </w:rPr>
     </w:lvl>
-    <w:lvl w:ilvl="1" w:tplc="2C0A0003" w:tentative="1">
+    <w:lvl w:ilvl="1" w:tplc="2C0A0003">
       <w:start w:val="1"/>
       <w:numFmt w:val="bullet"/>
       <w:lvlText w:val="o"/>
@@ -48924,7 +50490,7 @@
       </w:rPr>
     </w:lvl>
   </w:abstractNum>
-  <w:abstractNum w:abstractNumId="55">
+  <w:abstractNum w:abstractNumId="55" w15:restartNumberingAfterBreak="0">
     <w:nsid w:val="70356286"/>
     <w:multiLevelType w:val="multilevel"/>
     <w:tmpl w:val="D9564C6E"/>
@@ -49045,7 +50611,7 @@
       </w:rPr>
     </w:lvl>
   </w:abstractNum>
-  <w:abstractNum w:abstractNumId="56">
+  <w:abstractNum w:abstractNumId="56" w15:restartNumberingAfterBreak="0">
     <w:nsid w:val="74BE74F8"/>
     <w:multiLevelType w:val="hybridMultilevel"/>
     <w:tmpl w:val="82CC5BFA"/>
@@ -49158,7 +50724,7 @@
       </w:rPr>
     </w:lvl>
   </w:abstractNum>
-  <w:abstractNum w:abstractNumId="57">
+  <w:abstractNum w:abstractNumId="57" w15:restartNumberingAfterBreak="0">
     <w:nsid w:val="74C32612"/>
     <w:multiLevelType w:val="hybridMultilevel"/>
     <w:tmpl w:val="62804554"/>
@@ -49271,7 +50837,7 @@
       </w:rPr>
     </w:lvl>
   </w:abstractNum>
-  <w:abstractNum w:abstractNumId="58">
+  <w:abstractNum w:abstractNumId="58" w15:restartNumberingAfterBreak="0">
     <w:nsid w:val="776E0887"/>
     <w:multiLevelType w:val="hybridMultilevel"/>
     <w:tmpl w:val="969EADA8"/>
@@ -49384,7 +50950,7 @@
       </w:rPr>
     </w:lvl>
   </w:abstractNum>
-  <w:abstractNum w:abstractNumId="59">
+  <w:abstractNum w:abstractNumId="59" w15:restartNumberingAfterBreak="0">
     <w:nsid w:val="7CDF58A8"/>
     <w:multiLevelType w:val="hybridMultilevel"/>
     <w:tmpl w:val="F17A6B6C"/>
@@ -50631,7 +52197,6 @@
       <w:lang w:val="es-AR" w:eastAsia="en-US"/>
     </w:rPr>
     <w:tblPr>
-      <w:tblInd w:w="0" w:type="dxa"/>
       <w:tblBorders>
         <w:top w:val="single" w:sz="4" w:space="0" w:color="auto"/>
         <w:left w:val="single" w:sz="4" w:space="0" w:color="auto"/>
@@ -50640,12 +52205,6 @@
         <w:insideH w:val="single" w:sz="4" w:space="0" w:color="auto"/>
         <w:insideV w:val="single" w:sz="4" w:space="0" w:color="auto"/>
       </w:tblBorders>
-      <w:tblCellMar>
-        <w:top w:w="0" w:type="dxa"/>
-        <w:left w:w="108" w:type="dxa"/>
-        <w:bottom w:w="0" w:type="dxa"/>
-        <w:right w:w="108" w:type="dxa"/>
-      </w:tblCellMar>
     </w:tblPr>
   </w:style>
   <w:style w:type="table" w:customStyle="1" w:styleId="Tabladecuadrcula4-nfasis11">
@@ -50656,7 +52215,6 @@
     <w:tblPr>
       <w:tblStyleRowBandSize w:val="1"/>
       <w:tblStyleColBandSize w:val="1"/>
-      <w:tblInd w:w="0" w:type="dxa"/>
       <w:tblBorders>
         <w:top w:val="single" w:sz="4" w:space="0" w:color="95B3D7" w:themeColor="accent1" w:themeTint="99"/>
         <w:left w:val="single" w:sz="4" w:space="0" w:color="95B3D7" w:themeColor="accent1" w:themeTint="99"/>
@@ -50665,12 +52223,6 @@
         <w:insideH w:val="single" w:sz="4" w:space="0" w:color="95B3D7" w:themeColor="accent1" w:themeTint="99"/>
         <w:insideV w:val="single" w:sz="4" w:space="0" w:color="95B3D7" w:themeColor="accent1" w:themeTint="99"/>
       </w:tblBorders>
-      <w:tblCellMar>
-        <w:top w:w="0" w:type="dxa"/>
-        <w:left w:w="108" w:type="dxa"/>
-        <w:bottom w:w="0" w:type="dxa"/>
-        <w:right w:w="108" w:type="dxa"/>
-      </w:tblCellMar>
     </w:tblPr>
     <w:tblStylePr w:type="firstRow">
       <w:rPr>
@@ -50810,7 +52362,6 @@
     <w:tblPr>
       <w:tblStyleRowBandSize w:val="1"/>
       <w:tblStyleColBandSize w:val="1"/>
-      <w:tblInd w:w="0" w:type="dxa"/>
       <w:tblBorders>
         <w:top w:val="single" w:sz="4" w:space="0" w:color="92CDDC" w:themeColor="accent5" w:themeTint="99"/>
         <w:left w:val="single" w:sz="4" w:space="0" w:color="92CDDC" w:themeColor="accent5" w:themeTint="99"/>
@@ -50819,12 +52370,6 @@
         <w:insideH w:val="single" w:sz="4" w:space="0" w:color="92CDDC" w:themeColor="accent5" w:themeTint="99"/>
         <w:insideV w:val="single" w:sz="4" w:space="0" w:color="92CDDC" w:themeColor="accent5" w:themeTint="99"/>
       </w:tblBorders>
-      <w:tblCellMar>
-        <w:top w:w="0" w:type="dxa"/>
-        <w:left w:w="108" w:type="dxa"/>
-        <w:bottom w:w="0" w:type="dxa"/>
-        <w:right w:w="108" w:type="dxa"/>
-      </w:tblCellMar>
     </w:tblPr>
     <w:tblStylePr w:type="firstRow">
       <w:rPr>
@@ -51233,7 +52778,7 @@
 </file>
 
 <file path=customXml/itemProps1.xml><?xml version="1.0" encoding="utf-8"?>
-<ds:datastoreItem xmlns:ds="http://schemas.openxmlformats.org/officeDocument/2006/customXml" ds:itemID="{6570FEA8-C48E-4117-A632-148DBB8FB4B1}">
+<ds:datastoreItem xmlns:ds="http://schemas.openxmlformats.org/officeDocument/2006/customXml" ds:itemID="{C1DB47F9-8EC9-483A-A502-32B08403E339}">
   <ds:schemaRefs>
     <ds:schemaRef ds:uri="http://schemas.openxmlformats.org/officeDocument/2006/bibliography"/>
   </ds:schemaRefs>

</xml_diff>